<commit_message>
5th commit - on master branch - Updating Projet_9_Dossier_d_exploitation_1.0.docx - Modifying django project simulation - OC_PIZZA
</commit_message>
<xml_diff>
--- a/DOCUMENTATION/Projet_9_Dossier_d_exploitation_1.0.docx
+++ b/DOCUMENTATION/Projet_9_Dossier_d_exploitation_1.0.docx
@@ -3512,6 +3512,24 @@
     <w:p>
       <w:pPr>
         <w:pStyle w:val="Corpsdetexte"/>
+      </w:pPr>
+      <w:r>
+        <w:t xml:space="preserve">La procédure de déploiement suivante doit être respectée, afin de garantir le bon déploiement du site web </w:t>
+      </w:r>
+      <w:r>
+        <w:rPr>
+          <w:b/>
+          <w:bCs/>
+        </w:rPr>
+        <w:t>OC PIZZA</w:t>
+      </w:r>
+      <w:r>
+        <w:t xml:space="preserve">. </w:t>
+      </w:r>
+    </w:p>
+    <w:p>
+      <w:pPr>
+        <w:pStyle w:val="Corpsdetexte"/>
         <w:rPr>
           <w:u w:val="single"/>
         </w:rPr>
@@ -3540,73 +3558,55 @@
         <w:rPr>
           <w:color w:val="000000" w:themeColor="text1"/>
         </w:rPr>
-        <w:t>A</w:t>
+        <w:t>Avant de débuter le déploiement, il faut tout d’abord se rendre sur la machine d’hébergement, préalablement choisit</w:t>
       </w:r>
       <w:r>
         <w:rPr>
           <w:color w:val="000000" w:themeColor="text1"/>
         </w:rPr>
-        <w:t>vant</w:t>
+        <w:t>,</w:t>
       </w:r>
       <w:r>
         <w:rPr>
           <w:color w:val="000000" w:themeColor="text1"/>
         </w:rPr>
-        <w:t xml:space="preserve"> de débuter le déploiement, il faut tout d’abord se rendre sur la machine d’hébergement, préalablement choisit</w:t>
+        <w:t xml:space="preserve"> </w:t>
       </w:r>
       <w:r>
         <w:rPr>
           <w:color w:val="000000" w:themeColor="text1"/>
         </w:rPr>
-        <w:t>,</w:t>
+        <w:t>d</w:t>
       </w:r>
       <w:r>
         <w:rPr>
           <w:color w:val="000000" w:themeColor="text1"/>
         </w:rPr>
-        <w:t xml:space="preserve"> </w:t>
+        <w:t xml:space="preserve">ans </w:t>
       </w:r>
       <w:r>
         <w:rPr>
           <w:color w:val="000000" w:themeColor="text1"/>
         </w:rPr>
-        <w:t>d</w:t>
+        <w:t>le</w:t>
       </w:r>
       <w:r>
         <w:rPr>
           <w:color w:val="000000" w:themeColor="text1"/>
         </w:rPr>
-        <w:t xml:space="preserve">ans </w:t>
+        <w:t xml:space="preserve"> cas</w:t>
       </w:r>
       <w:r>
         <w:rPr>
           <w:color w:val="000000" w:themeColor="text1"/>
         </w:rPr>
-        <w:t>le</w:t>
+        <w:t xml:space="preserve"> de ce dossier d’exploitation,</w:t>
       </w:r>
       <w:r>
         <w:rPr>
           <w:color w:val="000000" w:themeColor="text1"/>
         </w:rPr>
-        <w:t xml:space="preserve"> cas</w:t>
-      </w:r>
-      <w:r>
-        <w:rPr>
-          <w:color w:val="000000" w:themeColor="text1"/>
-        </w:rPr>
-        <w:t xml:space="preserve"> de ce dossier d’exploitation,</w:t>
-      </w:r>
-      <w:r>
-        <w:rPr>
-          <w:color w:val="000000" w:themeColor="text1"/>
-        </w:rPr>
-        <w:t xml:space="preserve"> une machine d’hébergement publique DIGITAL OCEAN. Il est donc essentiel </w:t>
-      </w:r>
-      <w:r>
-        <w:rPr>
-          <w:color w:val="000000" w:themeColor="text1"/>
-        </w:rPr>
-        <w:t>de détenir l’adresse</w:t>
+        <w:t xml:space="preserve"> une machine d’hébergement publique DIGITAL OCEAN. Il est donc essentiel de détenir l’adresse</w:t>
       </w:r>
       <w:r>
         <w:rPr>
@@ -3666,14 +3666,6 @@
           <w:color w:val="000000" w:themeColor="text1"/>
         </w:rPr>
       </w:pPr>
-    </w:p>
-    <w:p>
-      <w:pPr>
-        <w:pStyle w:val="Corpsdetexte"/>
-        <w:rPr>
-          <w:color w:val="000000" w:themeColor="text1"/>
-        </w:rPr>
-      </w:pPr>
       <w:r>
         <w:rPr>
           <w:u w:val="single"/>
@@ -3685,24 +3677,6 @@
           <w:u w:val="single"/>
         </w:rPr>
         <w:t>es acteurs du déploiement</w:t>
-      </w:r>
-    </w:p>
-    <w:p>
-      <w:pPr>
-        <w:pStyle w:val="Corpsdetexte"/>
-      </w:pPr>
-      <w:r>
-        <w:t xml:space="preserve">La procédure de déploiement suivante doit être respectée, afin de garantir le bon déploiement du site web </w:t>
-      </w:r>
-      <w:r>
-        <w:rPr>
-          <w:b/>
-          <w:bCs/>
-        </w:rPr>
-        <w:t>OC PIZZA</w:t>
-      </w:r>
-      <w:r>
-        <w:t xml:space="preserve">. </w:t>
       </w:r>
     </w:p>
     <w:p>
@@ -3771,180 +3745,14 @@
     <w:p>
       <w:pPr>
         <w:pStyle w:val="Corpsdetexte"/>
-        <w:rPr>
-          <w:b/>
-          <w:bCs/>
-          <w:i/>
-          <w:iCs/>
-          <w:sz w:val="16"/>
-          <w:szCs w:val="16"/>
-          <w:u w:val="single"/>
-        </w:rPr>
-      </w:pPr>
-    </w:p>
-    <w:p>
-      <w:pPr>
-        <w:pStyle w:val="Corpsdetexte"/>
-        <w:rPr>
-          <w:u w:val="single"/>
-        </w:rPr>
-      </w:pPr>
-      <w:r>
-        <w:rPr>
-          <w:u w:val="single"/>
-        </w:rPr>
-        <w:t>Les étapes</w:t>
-      </w:r>
-      <w:r>
-        <w:rPr>
-          <w:u w:val="single"/>
-        </w:rPr>
-        <w:t xml:space="preserve"> de déploiement</w:t>
-      </w:r>
-    </w:p>
-    <w:p>
-      <w:pPr>
-        <w:pStyle w:val="Corpsdetexte"/>
-      </w:pPr>
-      <w:r>
-        <w:t>Le site web</w:t>
-      </w:r>
-      <w:r>
-        <w:t>,</w:t>
-      </w:r>
-      <w:r>
-        <w:t xml:space="preserve"> de type</w:t>
-      </w:r>
-      <w:r>
-        <w:t xml:space="preserve"> DJANGO</w:t>
-      </w:r>
-      <w:r>
-        <w:t>,</w:t>
-      </w:r>
-      <w:r>
-        <w:t xml:space="preserve"> sera installé sur une machine publi</w:t>
-      </w:r>
-      <w:r>
-        <w:t>que</w:t>
-      </w:r>
-      <w:r>
-        <w:t xml:space="preserve"> de type UBUNTU</w:t>
-      </w:r>
-      <w:r>
-        <w:t>. Des composants LINUX-UBUNTU seront donc installés</w:t>
-      </w:r>
-      <w:r>
-        <w:t xml:space="preserve"> pour prendre en charge et servir les applications DJANGO. </w:t>
-      </w:r>
-    </w:p>
-    <w:p>
-      <w:pPr>
-        <w:pStyle w:val="Corpsdetexte"/>
-      </w:pPr>
-      <w:r>
-        <w:t>La</w:t>
-      </w:r>
-      <w:r>
-        <w:t xml:space="preserve"> base de données POSTGRESQL sera configurée</w:t>
-      </w:r>
-      <w:r>
-        <w:t xml:space="preserve"> afin de gérer les données applicatives.</w:t>
-      </w:r>
-    </w:p>
-    <w:p>
-      <w:pPr>
-        <w:pStyle w:val="Corpsdetexte"/>
-      </w:pPr>
-      <w:r>
-        <w:t>Le serveur d’application GUNICORN sera installé et configuré pour s’interfacer avec les applications du site.</w:t>
-      </w:r>
-    </w:p>
-    <w:p>
-      <w:pPr>
-        <w:pStyle w:val="Corpsdetexte"/>
-      </w:pPr>
-      <w:r>
-        <w:t>Enfin, le serveur web NGNIX sera installé</w:t>
-      </w:r>
-      <w:r>
-        <w:t xml:space="preserve"> et configuré</w:t>
-      </w:r>
-      <w:r>
-        <w:t xml:space="preserve"> pour gérer la communication entre le service GUNICORN</w:t>
-      </w:r>
-      <w:r>
-        <w:t xml:space="preserve"> et internet, et ainsi, profiter des fonctionnalités de sécurité et de performance.</w:t>
-      </w:r>
-    </w:p>
-    <w:p>
-      <w:pPr>
-        <w:pStyle w:val="Titre2"/>
-      </w:pPr>
-      <w:r>
-        <w:t xml:space="preserve">Déploiement des </w:t>
-      </w:r>
-      <w:proofErr w:type="spellStart"/>
-      <w:r>
-        <w:t>Batches</w:t>
-      </w:r>
-      <w:proofErr w:type="spellEnd"/>
-    </w:p>
-    <w:p>
-      <w:pPr>
-        <w:pStyle w:val="Corpsdetexte"/>
-      </w:pPr>
-      <w:r>
-        <w:t xml:space="preserve">Le déploiement du site web </w:t>
-      </w:r>
-      <w:r>
-        <w:rPr>
-          <w:b/>
-          <w:bCs/>
-        </w:rPr>
-        <w:t>OC PIZZA</w:t>
-      </w:r>
-      <w:r>
-        <w:t xml:space="preserve"> est semi-automatique. Il s’appuie sur l’exécution de plusieurs scripts partiellement rédigés nécessitant des précisions complémentaires. Il y a </w:t>
-      </w:r>
-      <w:r>
-        <w:t>six</w:t>
-      </w:r>
-      <w:r>
-        <w:t xml:space="preserve"> scripts ou artefacts à configurer avant qu</w:t>
-      </w:r>
-      <w:r>
-        <w:t>’</w:t>
-      </w:r>
-      <w:r>
-        <w:t>elle</w:t>
-      </w:r>
-      <w:r>
-        <w:t>s</w:t>
-      </w:r>
-      <w:r>
-        <w:t xml:space="preserve"> ne soient utilisées pour le déploiement</w:t>
-      </w:r>
-      <w:r>
-        <w:t xml:space="preserve"> semi-automatique</w:t>
-      </w:r>
-      <w:r>
-        <w:t xml:space="preserve"> du site :</w:t>
-      </w:r>
-    </w:p>
-    <w:p>
-      <w:pPr>
-        <w:pStyle w:val="Corpsdetexte"/>
         <w:jc w:val="center"/>
       </w:pPr>
       <w:r>
-        <w:rPr>
-          <w:noProof/>
-        </w:rPr>
         <w:drawing>
-          <wp:inline distT="0" distB="0" distL="0" distR="0" wp14:anchorId="71D72AD8" wp14:editId="66938C10">
-            <wp:extent cx="1386960" cy="1181202"/>
-            <wp:effectExtent l="0" t="0" r="3810" b="0"/>
-            <wp:docPr id="9" name="Image 9"/>
+          <wp:inline distT="0" distB="0" distL="0" distR="0" wp14:anchorId="23C4505D" wp14:editId="3D4BB390">
+            <wp:extent cx="1790855" cy="1440305"/>
+            <wp:effectExtent l="0" t="0" r="0" b="7620"/>
+            <wp:docPr id="13" name="Image 13"/>
             <wp:cNvGraphicFramePr>
               <a:graphicFrameLocks xmlns:a="http://schemas.openxmlformats.org/drawingml/2006/main" noChangeAspect="1"/>
             </wp:cNvGraphicFramePr>
@@ -3964,7 +3772,7 @@
                   <pic:spPr>
                     <a:xfrm>
                       <a:off x="0" y="0"/>
-                      <a:ext cx="1386960" cy="1181202"/>
+                      <a:ext cx="1790855" cy="1440305"/>
                     </a:xfrm>
                     <a:prstGeom prst="rect">
                       <a:avLst/>
@@ -3980,22 +3788,11 @@
     <w:p>
       <w:pPr>
         <w:pStyle w:val="Corpsdetexte"/>
-      </w:pPr>
-      <w:r>
-        <w:lastRenderedPageBreak/>
-        <w:t>Ces artefacts seront exécutés dans l’ordre précis</w:t>
-      </w:r>
-      <w:r>
-        <w:t xml:space="preserve"> illustré</w:t>
-      </w:r>
-      <w:r>
-        <w:t xml:space="preserve"> ci-dessous :</w:t>
-      </w:r>
-    </w:p>
-    <w:p>
-      <w:pPr>
-        <w:pStyle w:val="Corpsdetexte"/>
-      </w:pPr>
+        <w:jc w:val="left"/>
+      </w:pPr>
+      <w:r>
+        <w:t>Le répertoire « DOCUMENTATION » contient l’ensemble des dossiers liés à la conception du projet OC PIZZA.</w:t>
+      </w:r>
     </w:p>
     <w:p>
       <w:pPr>
@@ -4003,14 +3800,11 @@
         <w:jc w:val="center"/>
       </w:pPr>
       <w:r>
-        <w:rPr>
-          <w:noProof/>
-        </w:rPr>
         <w:drawing>
-          <wp:inline distT="0" distB="0" distL="0" distR="0" wp14:anchorId="3CF14296" wp14:editId="20D60529">
-            <wp:extent cx="6120130" cy="598170"/>
+          <wp:inline distT="0" distB="0" distL="0" distR="0" wp14:anchorId="2C7DCA00" wp14:editId="70BB2E0D">
+            <wp:extent cx="3010161" cy="1204064"/>
             <wp:effectExtent l="0" t="0" r="0" b="0"/>
-            <wp:docPr id="11" name="Image 11"/>
+            <wp:docPr id="16" name="Image 16"/>
             <wp:cNvGraphicFramePr>
               <a:graphicFrameLocks xmlns:a="http://schemas.openxmlformats.org/drawingml/2006/main" noChangeAspect="1"/>
             </wp:cNvGraphicFramePr>
@@ -4030,7 +3824,7 @@
                   <pic:spPr>
                     <a:xfrm>
                       <a:off x="0" y="0"/>
-                      <a:ext cx="6120130" cy="598170"/>
+                      <a:ext cx="3010161" cy="1204064"/>
                     </a:xfrm>
                     <a:prstGeom prst="rect">
                       <a:avLst/>
@@ -4049,7 +3843,7 @@
         <w:jc w:val="left"/>
       </w:pPr>
       <w:r>
-        <w:t xml:space="preserve">Chaque artefact est une étape de déploiement. Elle contient chacune les opérations d’installation, de configuration et de lancement de cette dernière. Avant l’exécution de ces scripts, il est important de les édités afin de corriger et confirmer leur contenu. </w:t>
+        <w:t>Le répertoire « OC_PIZZA » est le projet DJANGO de la solution, soit, le site web à déployer.</w:t>
       </w:r>
     </w:p>
     <w:p>
@@ -4061,46 +3855,167 @@
     <w:p>
       <w:pPr>
         <w:pStyle w:val="Corpsdetexte"/>
-        <w:jc w:val="left"/>
-      </w:pPr>
-    </w:p>
-    <w:p>
-      <w:pPr>
-        <w:pStyle w:val="Corpsdetexte"/>
-        <w:jc w:val="left"/>
-      </w:pPr>
-      <w:r>
-        <w:t xml:space="preserve">L’exécution des </w:t>
+        <w:rPr>
+          <w:u w:val="single"/>
+        </w:rPr>
+      </w:pPr>
+      <w:r>
+        <w:rPr>
+          <w:u w:val="single"/>
+        </w:rPr>
+        <w:t>Les étapes</w:t>
+      </w:r>
+      <w:r>
+        <w:rPr>
+          <w:u w:val="single"/>
+        </w:rPr>
+        <w:t xml:space="preserve"> de déploiement</w:t>
+      </w:r>
+    </w:p>
+    <w:p>
+      <w:pPr>
+        <w:pStyle w:val="Corpsdetexte"/>
+      </w:pPr>
+      <w:r>
+        <w:t>Le site web</w:t>
+      </w:r>
+      <w:r>
+        <w:t>,</w:t>
+      </w:r>
+      <w:r>
+        <w:t xml:space="preserve"> de type</w:t>
+      </w:r>
+      <w:r>
+        <w:t xml:space="preserve"> DJANGO</w:t>
+      </w:r>
+      <w:r>
+        <w:t>,</w:t>
+      </w:r>
+      <w:r>
+        <w:t xml:space="preserve"> sera installé sur une machine publi</w:t>
+      </w:r>
+      <w:r>
+        <w:t>que</w:t>
+      </w:r>
+      <w:r>
+        <w:t xml:space="preserve"> de type UBUNTU</w:t>
+      </w:r>
+      <w:r>
+        <w:t>. Des composants LINUX-UBUNTU seront donc installés</w:t>
+      </w:r>
+      <w:r>
+        <w:t xml:space="preserve"> pour prendre en charge et servir les applications DJANGO. </w:t>
+      </w:r>
+    </w:p>
+    <w:p>
+      <w:pPr>
+        <w:pStyle w:val="Corpsdetexte"/>
+      </w:pPr>
+      <w:r>
+        <w:lastRenderedPageBreak/>
+        <w:t>La</w:t>
+      </w:r>
+      <w:r>
+        <w:t xml:space="preserve"> base de données POSTGRESQL sera configurée</w:t>
+      </w:r>
+      <w:r>
+        <w:t xml:space="preserve"> afin de gérer les données applicatives.</w:t>
+      </w:r>
+    </w:p>
+    <w:p>
+      <w:pPr>
+        <w:pStyle w:val="Corpsdetexte"/>
+      </w:pPr>
+      <w:r>
+        <w:t>Le serveur d’application GUNICORN sera installé et configuré pour s’interfacer avec les applications du site.</w:t>
+      </w:r>
+    </w:p>
+    <w:p>
+      <w:pPr>
+        <w:pStyle w:val="Corpsdetexte"/>
+      </w:pPr>
+      <w:r>
+        <w:t>Enfin, le serveur web NGNIX sera installé</w:t>
+      </w:r>
+      <w:r>
+        <w:t xml:space="preserve"> et configuré</w:t>
+      </w:r>
+      <w:r>
+        <w:t xml:space="preserve"> pour gérer la communication entre le service GUNICORN</w:t>
+      </w:r>
+      <w:r>
+        <w:t xml:space="preserve"> et internet, et ainsi, profiter des fonctionnalités de sécurité et de performance.</w:t>
+      </w:r>
+    </w:p>
+    <w:p>
+      <w:pPr>
+        <w:pStyle w:val="Titre2"/>
+      </w:pPr>
+      <w:r>
+        <w:t xml:space="preserve">Déploiement des </w:t>
+      </w:r>
+      <w:proofErr w:type="spellStart"/>
+      <w:r>
+        <w:t>Batches</w:t>
+      </w:r>
+      <w:proofErr w:type="spellEnd"/>
+    </w:p>
+    <w:p>
+      <w:pPr>
+        <w:pStyle w:val="Corpsdetexte"/>
+      </w:pPr>
+      <w:r>
+        <w:t xml:space="preserve">Le déploiement du site web </w:t>
+      </w:r>
+      <w:r>
+        <w:rPr>
+          <w:b/>
+          <w:bCs/>
+        </w:rPr>
+        <w:t>OC PIZZA</w:t>
+      </w:r>
+      <w:r>
+        <w:t xml:space="preserve"> est semi-automatique. Il s’appuie sur l’exécution de plusieurs scripts partiellement rédigés nécessitant des précisions complémentaires. Il y a </w:t>
       </w:r>
       <w:r>
         <w:t>six</w:t>
       </w:r>
       <w:r>
-        <w:t xml:space="preserve"> scripts cités précédemment est géré par un gestionnaire de déploiement « </w:t>
-      </w:r>
-      <w:proofErr w:type="spellStart"/>
-      <w:r>
-        <w:t>deploy_engine</w:t>
-      </w:r>
-      <w:proofErr w:type="spellEnd"/>
-      <w:r>
-        <w:t xml:space="preserve"> ». Il assure la configuration et l’installation générale des étapes de déploiement. </w:t>
-      </w:r>
-    </w:p>
-    <w:p>
-      <w:pPr>
-        <w:pStyle w:val="Corpsdetexte"/>
-        <w:jc w:val="left"/>
+        <w:t xml:space="preserve"> scripts ou artefacts à configurer avant qu</w:t>
+      </w:r>
+      <w:r>
+        <w:t>’</w:t>
+      </w:r>
+      <w:r>
+        <w:t>elle</w:t>
+      </w:r>
+      <w:r>
+        <w:t>s</w:t>
+      </w:r>
+      <w:r>
+        <w:t xml:space="preserve"> ne soient utilisées pour le déploiement</w:t>
+      </w:r>
+      <w:r>
+        <w:t xml:space="preserve"> semi-automatique</w:t>
+      </w:r>
+      <w:r>
+        <w:t xml:space="preserve"> du site :</w:t>
+      </w:r>
+    </w:p>
+    <w:p>
+      <w:pPr>
+        <w:pStyle w:val="Corpsdetexte"/>
+        <w:jc w:val="center"/>
       </w:pPr>
       <w:r>
         <w:rPr>
           <w:noProof/>
         </w:rPr>
         <w:drawing>
-          <wp:inline distT="0" distB="0" distL="0" distR="0" wp14:anchorId="6000666D" wp14:editId="130849A1">
-            <wp:extent cx="6120130" cy="1982470"/>
-            <wp:effectExtent l="0" t="0" r="0" b="0"/>
-            <wp:docPr id="12" name="Image 12"/>
+          <wp:inline distT="0" distB="0" distL="0" distR="0" wp14:anchorId="71D72AD8" wp14:editId="66938C10">
+            <wp:extent cx="1386960" cy="1181202"/>
+            <wp:effectExtent l="0" t="0" r="3810" b="0"/>
+            <wp:docPr id="9" name="Image 9"/>
             <wp:cNvGraphicFramePr>
               <a:graphicFrameLocks xmlns:a="http://schemas.openxmlformats.org/drawingml/2006/main" noChangeAspect="1"/>
             </wp:cNvGraphicFramePr>
@@ -4120,6 +4035,162 @@
                   <pic:spPr>
                     <a:xfrm>
                       <a:off x="0" y="0"/>
+                      <a:ext cx="1386960" cy="1181202"/>
+                    </a:xfrm>
+                    <a:prstGeom prst="rect">
+                      <a:avLst/>
+                    </a:prstGeom>
+                  </pic:spPr>
+                </pic:pic>
+              </a:graphicData>
+            </a:graphic>
+          </wp:inline>
+        </w:drawing>
+      </w:r>
+    </w:p>
+    <w:p>
+      <w:pPr>
+        <w:pStyle w:val="Corpsdetexte"/>
+      </w:pPr>
+      <w:r>
+        <w:t>Ces artefacts seront exécutés dans l’ordre précis</w:t>
+      </w:r>
+      <w:r>
+        <w:t xml:space="preserve"> illustré</w:t>
+      </w:r>
+      <w:r>
+        <w:t xml:space="preserve"> ci-dessous :</w:t>
+      </w:r>
+    </w:p>
+    <w:p>
+      <w:pPr>
+        <w:pStyle w:val="Corpsdetexte"/>
+      </w:pPr>
+    </w:p>
+    <w:p>
+      <w:pPr>
+        <w:pStyle w:val="Corpsdetexte"/>
+        <w:jc w:val="center"/>
+      </w:pPr>
+      <w:r>
+        <w:rPr>
+          <w:noProof/>
+        </w:rPr>
+        <w:drawing>
+          <wp:inline distT="0" distB="0" distL="0" distR="0" wp14:anchorId="3CF14296" wp14:editId="20D60529">
+            <wp:extent cx="6120130" cy="598170"/>
+            <wp:effectExtent l="0" t="0" r="0" b="0"/>
+            <wp:docPr id="11" name="Image 11"/>
+            <wp:cNvGraphicFramePr>
+              <a:graphicFrameLocks xmlns:a="http://schemas.openxmlformats.org/drawingml/2006/main" noChangeAspect="1"/>
+            </wp:cNvGraphicFramePr>
+            <a:graphic xmlns:a="http://schemas.openxmlformats.org/drawingml/2006/main">
+              <a:graphicData uri="http://schemas.openxmlformats.org/drawingml/2006/picture">
+                <pic:pic xmlns:pic="http://schemas.openxmlformats.org/drawingml/2006/picture">
+                  <pic:nvPicPr>
+                    <pic:cNvPr id="1" name=""/>
+                    <pic:cNvPicPr/>
+                  </pic:nvPicPr>
+                  <pic:blipFill>
+                    <a:blip r:embed="rId19"/>
+                    <a:stretch>
+                      <a:fillRect/>
+                    </a:stretch>
+                  </pic:blipFill>
+                  <pic:spPr>
+                    <a:xfrm>
+                      <a:off x="0" y="0"/>
+                      <a:ext cx="6120130" cy="598170"/>
+                    </a:xfrm>
+                    <a:prstGeom prst="rect">
+                      <a:avLst/>
+                    </a:prstGeom>
+                  </pic:spPr>
+                </pic:pic>
+              </a:graphicData>
+            </a:graphic>
+          </wp:inline>
+        </w:drawing>
+      </w:r>
+    </w:p>
+    <w:p>
+      <w:pPr>
+        <w:pStyle w:val="Corpsdetexte"/>
+        <w:jc w:val="left"/>
+      </w:pPr>
+      <w:r>
+        <w:t xml:space="preserve">Chaque artefact est une étape de déploiement. Elle contient chacune les opérations d’installation, de configuration et de lancement de cette dernière. Avant l’exécution de ces scripts, il est important de les édités afin de corriger et confirmer leur contenu. </w:t>
+      </w:r>
+    </w:p>
+    <w:p>
+      <w:pPr>
+        <w:pStyle w:val="Corpsdetexte"/>
+        <w:jc w:val="left"/>
+      </w:pPr>
+    </w:p>
+    <w:p>
+      <w:pPr>
+        <w:pStyle w:val="Corpsdetexte"/>
+        <w:jc w:val="left"/>
+      </w:pPr>
+    </w:p>
+    <w:p>
+      <w:pPr>
+        <w:pStyle w:val="Corpsdetexte"/>
+        <w:jc w:val="left"/>
+      </w:pPr>
+      <w:r>
+        <w:t xml:space="preserve">L’exécution des </w:t>
+      </w:r>
+      <w:r>
+        <w:t>six</w:t>
+      </w:r>
+      <w:r>
+        <w:t xml:space="preserve"> scripts cités précédemment est géré par un gestionnaire de déploiement « </w:t>
+      </w:r>
+      <w:proofErr w:type="spellStart"/>
+      <w:r>
+        <w:t>deploy_engine</w:t>
+      </w:r>
+      <w:proofErr w:type="spellEnd"/>
+      <w:r>
+        <w:t xml:space="preserve"> ». Il assure la configuration et l’installation générale des étapes de déploiement. </w:t>
+      </w:r>
+    </w:p>
+    <w:p>
+      <w:pPr>
+        <w:pStyle w:val="Corpsdetexte"/>
+        <w:jc w:val="left"/>
+      </w:pPr>
+      <w:r>
+        <w:rPr>
+          <w:noProof/>
+        </w:rPr>
+        <w:lastRenderedPageBreak/>
+        <w:drawing>
+          <wp:inline distT="0" distB="0" distL="0" distR="0" wp14:anchorId="6000666D" wp14:editId="130849A1">
+            <wp:extent cx="6120130" cy="1982470"/>
+            <wp:effectExtent l="0" t="0" r="0" b="0"/>
+            <wp:docPr id="12" name="Image 12"/>
+            <wp:cNvGraphicFramePr>
+              <a:graphicFrameLocks xmlns:a="http://schemas.openxmlformats.org/drawingml/2006/main" noChangeAspect="1"/>
+            </wp:cNvGraphicFramePr>
+            <a:graphic xmlns:a="http://schemas.openxmlformats.org/drawingml/2006/main">
+              <a:graphicData uri="http://schemas.openxmlformats.org/drawingml/2006/picture">
+                <pic:pic xmlns:pic="http://schemas.openxmlformats.org/drawingml/2006/picture">
+                  <pic:nvPicPr>
+                    <pic:cNvPr id="1" name=""/>
+                    <pic:cNvPicPr/>
+                  </pic:nvPicPr>
+                  <pic:blipFill>
+                    <a:blip r:embed="rId20"/>
+                    <a:stretch>
+                      <a:fillRect/>
+                    </a:stretch>
+                  </pic:blipFill>
+                  <pic:spPr>
+                    <a:xfrm>
+                      <a:off x="0" y="0"/>
                       <a:ext cx="6120130" cy="1982470"/>
                     </a:xfrm>
                     <a:prstGeom prst="rect">
@@ -4180,7 +4251,6 @@
           <w:color w:val="FF0000"/>
         </w:rPr>
       </w:pPr>
-      <w:proofErr w:type="gramStart"/>
       <w:r>
         <w:rPr>
           <w:b/>
@@ -4189,7 +4259,6 @@
         </w:rPr>
         <w:t>bin</w:t>
       </w:r>
-      <w:proofErr w:type="gramEnd"/>
       <w:r>
         <w:rPr>
           <w:color w:val="FF0000"/>
@@ -4216,7 +4285,6 @@
           <w:color w:val="FF0000"/>
         </w:rPr>
       </w:pPr>
-      <w:proofErr w:type="gramStart"/>
       <w:r>
         <w:rPr>
           <w:b/>
@@ -4225,7 +4293,6 @@
         </w:rPr>
         <w:t>conf</w:t>
       </w:r>
-      <w:proofErr w:type="gramEnd"/>
       <w:r>
         <w:rPr>
           <w:color w:val="FF0000"/>
@@ -4537,11 +4604,9 @@
               <w:pStyle w:val="Contenudetableau"/>
               <w:jc w:val="center"/>
             </w:pPr>
-            <w:proofErr w:type="gramStart"/>
             <w:r>
               <w:t>non</w:t>
             </w:r>
-            <w:proofErr w:type="gramEnd"/>
           </w:p>
         </w:tc>
         <w:tc>
@@ -4663,6 +4728,7 @@
         <w:pStyle w:val="Corpsdetexte"/>
       </w:pPr>
       <w:r>
+        <w:lastRenderedPageBreak/>
         <w:t>Voici les différents fichiers de configuration :</w:t>
       </w:r>
     </w:p>
@@ -4717,7 +4783,6 @@
         </w:numPr>
       </w:pPr>
       <w:proofErr w:type="spellStart"/>
-      <w:proofErr w:type="gramStart"/>
       <w:r>
         <w:rPr>
           <w:b/>
@@ -4726,7 +4791,6 @@
         <w:t>aaa</w:t>
       </w:r>
       <w:proofErr w:type="spellEnd"/>
-      <w:proofErr w:type="gramEnd"/>
       <w:r>
         <w:t> : fichier de configuration de la ressources XXX</w:t>
       </w:r>
@@ -4934,21 +4998,12 @@
         <w:t>-</w:t>
       </w:r>
       <w:proofErr w:type="spellStart"/>
-      <w:proofErr w:type="gramStart"/>
       <w:r>
         <w:rPr>
           <w:b/>
           <w:bCs/>
         </w:rPr>
-        <w:t>Dcom.ocpizza.apps</w:t>
-      </w:r>
-      <w:proofErr w:type="gramEnd"/>
-      <w:r>
-        <w:rPr>
-          <w:b/>
-          <w:bCs/>
-        </w:rPr>
-        <w:t>.conf</w:t>
+        <w:t>Dcom.ocpizza.apps.conf</w:t>
       </w:r>
       <w:proofErr w:type="spellEnd"/>
       <w:r>
@@ -5129,23 +5184,7 @@
           <w:b/>
           <w:bCs/>
         </w:rPr>
-        <w:t xml:space="preserve"> (postgresql-9.</w:t>
-      </w:r>
-      <w:proofErr w:type="gramStart"/>
-      <w:r>
-        <w:rPr>
-          <w:b/>
-          <w:bCs/>
-        </w:rPr>
-        <w:t>2.x.</w:t>
-      </w:r>
-      <w:proofErr w:type="gramEnd"/>
-      <w:r>
-        <w:rPr>
-          <w:b/>
-          <w:bCs/>
-        </w:rPr>
-        <w:t>)</w:t>
+        <w:t xml:space="preserve"> (postgresql-9.2.x.)</w:t>
       </w:r>
       <w:r>
         <w:t xml:space="preserve"> doit être déposé dans le répertoire :</w:t>
@@ -5583,15 +5622,7 @@
               <w:jc w:val="both"/>
             </w:pPr>
             <w:r>
-              <w:t xml:space="preserve">Fournisseur d’infrastructure cloud américain, hébergeur américain en d’autres termes dont le siège est basé à New York. La couverture en centre données occupe le monde entier. Cet hébergeur propose la </w:t>
-            </w:r>
-            <w:proofErr w:type="gramStart"/>
-            <w:r>
-              <w:t>plus part</w:t>
-            </w:r>
-            <w:proofErr w:type="gramEnd"/>
-            <w:r>
-              <w:t xml:space="preserve"> formule standard d’hébergement, du physique au virtuel.  </w:t>
+              <w:t xml:space="preserve">Fournisseur d’infrastructure cloud américain, hébergeur américain en d’autres termes dont le siège est basé à New York. La couverture en centre données occupe le monde entier. Cet hébergeur propose la plus part formule standard d’hébergement, du physique au virtuel.  </w:t>
             </w:r>
           </w:p>
         </w:tc>
@@ -5755,8 +5786,8 @@
       </w:pPr>
     </w:p>
     <w:sectPr>
-      <w:headerReference w:type="default" r:id="rId19"/>
-      <w:footerReference w:type="default" r:id="rId20"/>
+      <w:headerReference w:type="default" r:id="rId21"/>
+      <w:footerReference w:type="default" r:id="rId22"/>
       <w:pgSz w:w="11906" w:h="16838"/>
       <w:pgMar w:top="2180" w:right="1134" w:bottom="1990" w:left="1134" w:header="1134" w:footer="1134" w:gutter="0"/>
       <w:cols w:space="720"/>

</xml_diff>

<commit_message>
7th commit - on master branch - Updating Projet_9_Dossier_d_exploitation_1.0.docx - Renaming deploy_engine directory to DEPLOY_ENGINE
</commit_message>
<xml_diff>
--- a/DOCUMENTATION/Projet_9_Dossier_d_exploitation_1.0.docx
+++ b/DOCUMENTATION/Projet_9_Dossier_d_exploitation_1.0.docx
@@ -3748,10 +3748,13 @@
         <w:jc w:val="center"/>
       </w:pPr>
       <w:r>
+        <w:rPr>
+          <w:noProof/>
+        </w:rPr>
         <w:drawing>
-          <wp:inline distT="0" distB="0" distL="0" distR="0" wp14:anchorId="23C4505D" wp14:editId="3D4BB390">
-            <wp:extent cx="1790855" cy="1440305"/>
-            <wp:effectExtent l="0" t="0" r="0" b="7620"/>
+          <wp:inline distT="0" distB="0" distL="0" distR="0" wp14:anchorId="23C4505D" wp14:editId="3AE1915C">
+            <wp:extent cx="812800" cy="653699"/>
+            <wp:effectExtent l="0" t="0" r="6350" b="0"/>
             <wp:docPr id="13" name="Image 13"/>
             <wp:cNvGraphicFramePr>
               <a:graphicFrameLocks xmlns:a="http://schemas.openxmlformats.org/drawingml/2006/main" noChangeAspect="1"/>
@@ -3772,7 +3775,7 @@
                   <pic:spPr>
                     <a:xfrm>
                       <a:off x="0" y="0"/>
-                      <a:ext cx="1790855" cy="1440305"/>
+                      <a:ext cx="831458" cy="668705"/>
                     </a:xfrm>
                     <a:prstGeom prst="rect">
                       <a:avLst/>
@@ -3800,10 +3803,13 @@
         <w:jc w:val="center"/>
       </w:pPr>
       <w:r>
+        <w:rPr>
+          <w:noProof/>
+        </w:rPr>
         <w:drawing>
-          <wp:inline distT="0" distB="0" distL="0" distR="0" wp14:anchorId="2C7DCA00" wp14:editId="70BB2E0D">
-            <wp:extent cx="3010161" cy="1204064"/>
-            <wp:effectExtent l="0" t="0" r="0" b="0"/>
+          <wp:inline distT="0" distB="0" distL="0" distR="0" wp14:anchorId="2C7DCA00" wp14:editId="23C4D75B">
+            <wp:extent cx="1402080" cy="560832"/>
+            <wp:effectExtent l="0" t="0" r="7620" b="0"/>
             <wp:docPr id="16" name="Image 16"/>
             <wp:cNvGraphicFramePr>
               <a:graphicFrameLocks xmlns:a="http://schemas.openxmlformats.org/drawingml/2006/main" noChangeAspect="1"/>
@@ -3824,7 +3830,7 @@
                   <pic:spPr>
                     <a:xfrm>
                       <a:off x="0" y="0"/>
-                      <a:ext cx="3010161" cy="1204064"/>
+                      <a:ext cx="1424798" cy="569919"/>
                     </a:xfrm>
                     <a:prstGeom prst="rect">
                       <a:avLst/>
@@ -3849,173 +3855,14 @@
     <w:p>
       <w:pPr>
         <w:pStyle w:val="Corpsdetexte"/>
-        <w:jc w:val="left"/>
-      </w:pPr>
-    </w:p>
-    <w:p>
-      <w:pPr>
-        <w:pStyle w:val="Corpsdetexte"/>
-        <w:rPr>
-          <w:u w:val="single"/>
-        </w:rPr>
-      </w:pPr>
-      <w:r>
-        <w:rPr>
-          <w:u w:val="single"/>
-        </w:rPr>
-        <w:t>Les étapes</w:t>
-      </w:r>
-      <w:r>
-        <w:rPr>
-          <w:u w:val="single"/>
-        </w:rPr>
-        <w:t xml:space="preserve"> de déploiement</w:t>
-      </w:r>
-    </w:p>
-    <w:p>
-      <w:pPr>
-        <w:pStyle w:val="Corpsdetexte"/>
-      </w:pPr>
-      <w:r>
-        <w:t>Le site web</w:t>
-      </w:r>
-      <w:r>
-        <w:t>,</w:t>
-      </w:r>
-      <w:r>
-        <w:t xml:space="preserve"> de type</w:t>
-      </w:r>
-      <w:r>
-        <w:t xml:space="preserve"> DJANGO</w:t>
-      </w:r>
-      <w:r>
-        <w:t>,</w:t>
-      </w:r>
-      <w:r>
-        <w:t xml:space="preserve"> sera installé sur une machine publi</w:t>
-      </w:r>
-      <w:r>
-        <w:t>que</w:t>
-      </w:r>
-      <w:r>
-        <w:t xml:space="preserve"> de type UBUNTU</w:t>
-      </w:r>
-      <w:r>
-        <w:t>. Des composants LINUX-UBUNTU seront donc installés</w:t>
-      </w:r>
-      <w:r>
-        <w:t xml:space="preserve"> pour prendre en charge et servir les applications DJANGO. </w:t>
-      </w:r>
-    </w:p>
-    <w:p>
-      <w:pPr>
-        <w:pStyle w:val="Corpsdetexte"/>
-      </w:pPr>
-      <w:r>
-        <w:lastRenderedPageBreak/>
-        <w:t>La</w:t>
-      </w:r>
-      <w:r>
-        <w:t xml:space="preserve"> base de données POSTGRESQL sera configurée</w:t>
-      </w:r>
-      <w:r>
-        <w:t xml:space="preserve"> afin de gérer les données applicatives.</w:t>
-      </w:r>
-    </w:p>
-    <w:p>
-      <w:pPr>
-        <w:pStyle w:val="Corpsdetexte"/>
-      </w:pPr>
-      <w:r>
-        <w:t>Le serveur d’application GUNICORN sera installé et configuré pour s’interfacer avec les applications du site.</w:t>
-      </w:r>
-    </w:p>
-    <w:p>
-      <w:pPr>
-        <w:pStyle w:val="Corpsdetexte"/>
-      </w:pPr>
-      <w:r>
-        <w:t>Enfin, le serveur web NGNIX sera installé</w:t>
-      </w:r>
-      <w:r>
-        <w:t xml:space="preserve"> et configuré</w:t>
-      </w:r>
-      <w:r>
-        <w:t xml:space="preserve"> pour gérer la communication entre le service GUNICORN</w:t>
-      </w:r>
-      <w:r>
-        <w:t xml:space="preserve"> et internet, et ainsi, profiter des fonctionnalités de sécurité et de performance.</w:t>
-      </w:r>
-    </w:p>
-    <w:p>
-      <w:pPr>
-        <w:pStyle w:val="Titre2"/>
-      </w:pPr>
-      <w:r>
-        <w:t xml:space="preserve">Déploiement des </w:t>
-      </w:r>
-      <w:proofErr w:type="spellStart"/>
-      <w:r>
-        <w:t>Batches</w:t>
-      </w:r>
-      <w:proofErr w:type="spellEnd"/>
-    </w:p>
-    <w:p>
-      <w:pPr>
-        <w:pStyle w:val="Corpsdetexte"/>
-      </w:pPr>
-      <w:r>
-        <w:t xml:space="preserve">Le déploiement du site web </w:t>
-      </w:r>
-      <w:r>
-        <w:rPr>
-          <w:b/>
-          <w:bCs/>
-        </w:rPr>
-        <w:t>OC PIZZA</w:t>
-      </w:r>
-      <w:r>
-        <w:t xml:space="preserve"> est semi-automatique. Il s’appuie sur l’exécution de plusieurs scripts partiellement rédigés nécessitant des précisions complémentaires. Il y a </w:t>
-      </w:r>
-      <w:r>
-        <w:t>six</w:t>
-      </w:r>
-      <w:r>
-        <w:t xml:space="preserve"> scripts ou artefacts à configurer avant qu</w:t>
-      </w:r>
-      <w:r>
-        <w:t>’</w:t>
-      </w:r>
-      <w:r>
-        <w:t>elle</w:t>
-      </w:r>
-      <w:r>
-        <w:t>s</w:t>
-      </w:r>
-      <w:r>
-        <w:t xml:space="preserve"> ne soient utilisées pour le déploiement</w:t>
-      </w:r>
-      <w:r>
-        <w:t xml:space="preserve"> semi-automatique</w:t>
-      </w:r>
-      <w:r>
-        <w:t xml:space="preserve"> du site :</w:t>
-      </w:r>
-    </w:p>
-    <w:p>
-      <w:pPr>
-        <w:pStyle w:val="Corpsdetexte"/>
         <w:jc w:val="center"/>
       </w:pPr>
       <w:r>
-        <w:rPr>
-          <w:noProof/>
-        </w:rPr>
         <w:drawing>
-          <wp:inline distT="0" distB="0" distL="0" distR="0" wp14:anchorId="71D72AD8" wp14:editId="66938C10">
-            <wp:extent cx="1386960" cy="1181202"/>
-            <wp:effectExtent l="0" t="0" r="3810" b="0"/>
-            <wp:docPr id="9" name="Image 9"/>
+          <wp:inline distT="0" distB="0" distL="0" distR="0" wp14:anchorId="00CE50CF" wp14:editId="250706D5">
+            <wp:extent cx="822960" cy="1118258"/>
+            <wp:effectExtent l="0" t="0" r="0" b="5715"/>
+            <wp:docPr id="10" name="Image 10"/>
             <wp:cNvGraphicFramePr>
               <a:graphicFrameLocks xmlns:a="http://schemas.openxmlformats.org/drawingml/2006/main" noChangeAspect="1"/>
             </wp:cNvGraphicFramePr>
@@ -4035,7 +3882,7 @@
                   <pic:spPr>
                     <a:xfrm>
                       <a:off x="0" y="0"/>
-                      <a:ext cx="1386960" cy="1181202"/>
+                      <a:ext cx="842104" cy="1144272"/>
                     </a:xfrm>
                     <a:prstGeom prst="rect">
                       <a:avLst/>
@@ -4051,21 +3898,166 @@
     <w:p>
       <w:pPr>
         <w:pStyle w:val="Corpsdetexte"/>
-      </w:pPr>
-      <w:r>
-        <w:t>Ces artefacts seront exécutés dans l’ordre précis</w:t>
-      </w:r>
-      <w:r>
-        <w:t xml:space="preserve"> illustré</w:t>
-      </w:r>
-      <w:r>
-        <w:t xml:space="preserve"> ci-dessous :</w:t>
-      </w:r>
-    </w:p>
-    <w:p>
-      <w:pPr>
-        <w:pStyle w:val="Corpsdetexte"/>
-      </w:pPr>
+        <w:jc w:val="left"/>
+      </w:pPr>
+      <w:r>
+        <w:t>Le répertoire « </w:t>
+      </w:r>
+      <w:proofErr w:type="spellStart"/>
+      <w:r>
+        <w:t>deploy</w:t>
+      </w:r>
+      <w:proofErr w:type="spellEnd"/>
+    </w:p>
+    <w:p>
+      <w:pPr>
+        <w:pStyle w:val="Corpsdetexte"/>
+        <w:rPr>
+          <w:u w:val="single"/>
+        </w:rPr>
+      </w:pPr>
+      <w:r>
+        <w:rPr>
+          <w:u w:val="single"/>
+        </w:rPr>
+        <w:t>Les étapes</w:t>
+      </w:r>
+      <w:r>
+        <w:rPr>
+          <w:u w:val="single"/>
+        </w:rPr>
+        <w:t xml:space="preserve"> de déploiement</w:t>
+      </w:r>
+    </w:p>
+    <w:p>
+      <w:pPr>
+        <w:pStyle w:val="Corpsdetexte"/>
+      </w:pPr>
+      <w:r>
+        <w:t>Le site web</w:t>
+      </w:r>
+      <w:r>
+        <w:t>,</w:t>
+      </w:r>
+      <w:r>
+        <w:t xml:space="preserve"> de type</w:t>
+      </w:r>
+      <w:r>
+        <w:t xml:space="preserve"> DJANGO</w:t>
+      </w:r>
+      <w:r>
+        <w:t>,</w:t>
+      </w:r>
+      <w:r>
+        <w:t xml:space="preserve"> sera installé sur une machine publi</w:t>
+      </w:r>
+      <w:r>
+        <w:t>que</w:t>
+      </w:r>
+      <w:r>
+        <w:t xml:space="preserve"> de type UBUNTU</w:t>
+      </w:r>
+      <w:r>
+        <w:t>. Des composants LINUX-UBUNTU seront donc installés</w:t>
+      </w:r>
+      <w:r>
+        <w:t xml:space="preserve"> pour prendre en charge et servir les applications DJANGO. </w:t>
+      </w:r>
+    </w:p>
+    <w:p>
+      <w:pPr>
+        <w:pStyle w:val="Corpsdetexte"/>
+      </w:pPr>
+      <w:r>
+        <w:t>La</w:t>
+      </w:r>
+      <w:r>
+        <w:t xml:space="preserve"> base de données POSTGRESQL sera configurée</w:t>
+      </w:r>
+      <w:r>
+        <w:t xml:space="preserve"> afin de gérer les données applicatives.</w:t>
+      </w:r>
+    </w:p>
+    <w:p>
+      <w:pPr>
+        <w:pStyle w:val="Corpsdetexte"/>
+      </w:pPr>
+      <w:r>
+        <w:lastRenderedPageBreak/>
+        <w:t>Le serveur d’application GUNICORN sera installé et configuré pour s’interfacer avec les applications du site.</w:t>
+      </w:r>
+    </w:p>
+    <w:p>
+      <w:pPr>
+        <w:pStyle w:val="Corpsdetexte"/>
+      </w:pPr>
+      <w:r>
+        <w:t>Enfin, le serveur web NGNIX sera installé</w:t>
+      </w:r>
+      <w:r>
+        <w:t xml:space="preserve"> et configuré</w:t>
+      </w:r>
+      <w:r>
+        <w:t xml:space="preserve"> pour gérer la communication entre le service GUNICORN</w:t>
+      </w:r>
+      <w:r>
+        <w:t xml:space="preserve"> et internet, et ainsi, profiter des fonctionnalités de sécurité et de performance.</w:t>
+      </w:r>
+    </w:p>
+    <w:p>
+      <w:pPr>
+        <w:pStyle w:val="Titre2"/>
+      </w:pPr>
+      <w:r>
+        <w:t xml:space="preserve">Déploiement des </w:t>
+      </w:r>
+      <w:proofErr w:type="spellStart"/>
+      <w:r>
+        <w:t>Batches</w:t>
+      </w:r>
+      <w:proofErr w:type="spellEnd"/>
+    </w:p>
+    <w:p>
+      <w:pPr>
+        <w:pStyle w:val="Corpsdetexte"/>
+      </w:pPr>
+      <w:r>
+        <w:t xml:space="preserve">Le déploiement du site web </w:t>
+      </w:r>
+      <w:r>
+        <w:rPr>
+          <w:b/>
+          <w:bCs/>
+        </w:rPr>
+        <w:t>OC PIZZA</w:t>
+      </w:r>
+      <w:r>
+        <w:t xml:space="preserve"> est semi-automatique. Il s’appuie sur l’exécution de plusieurs scripts partiellement rédigés nécessitant des précisions complémentaires. Il y a </w:t>
+      </w:r>
+      <w:r>
+        <w:t>six</w:t>
+      </w:r>
+      <w:r>
+        <w:t xml:space="preserve"> scripts ou artefacts à configurer avant qu</w:t>
+      </w:r>
+      <w:r>
+        <w:t>’</w:t>
+      </w:r>
+      <w:r>
+        <w:t>elle</w:t>
+      </w:r>
+      <w:r>
+        <w:t>s</w:t>
+      </w:r>
+      <w:r>
+        <w:t xml:space="preserve"> ne soient utilisées pour le déploiement</w:t>
+      </w:r>
+      <w:r>
+        <w:t xml:space="preserve"> semi-automatique</w:t>
+      </w:r>
+      <w:r>
+        <w:t xml:space="preserve"> du site :</w:t>
+      </w:r>
     </w:p>
     <w:p>
       <w:pPr>
@@ -4077,10 +4069,10 @@
           <w:noProof/>
         </w:rPr>
         <w:drawing>
-          <wp:inline distT="0" distB="0" distL="0" distR="0" wp14:anchorId="3CF14296" wp14:editId="20D60529">
-            <wp:extent cx="6120130" cy="598170"/>
-            <wp:effectExtent l="0" t="0" r="0" b="0"/>
-            <wp:docPr id="11" name="Image 11"/>
+          <wp:inline distT="0" distB="0" distL="0" distR="0" wp14:anchorId="71D72AD8" wp14:editId="66938C10">
+            <wp:extent cx="1386960" cy="1181202"/>
+            <wp:effectExtent l="0" t="0" r="3810" b="0"/>
+            <wp:docPr id="9" name="Image 9"/>
             <wp:cNvGraphicFramePr>
               <a:graphicFrameLocks xmlns:a="http://schemas.openxmlformats.org/drawingml/2006/main" noChangeAspect="1"/>
             </wp:cNvGraphicFramePr>
@@ -4100,7 +4092,7 @@
                   <pic:spPr>
                     <a:xfrm>
                       <a:off x="0" y="0"/>
-                      <a:ext cx="6120130" cy="598170"/>
+                      <a:ext cx="1386960" cy="1181202"/>
                     </a:xfrm>
                     <a:prstGeom prst="rect">
                       <a:avLst/>
@@ -4116,62 +4108,36 @@
     <w:p>
       <w:pPr>
         <w:pStyle w:val="Corpsdetexte"/>
-        <w:jc w:val="left"/>
-      </w:pPr>
-      <w:r>
-        <w:t xml:space="preserve">Chaque artefact est une étape de déploiement. Elle contient chacune les opérations d’installation, de configuration et de lancement de cette dernière. Avant l’exécution de ces scripts, il est important de les édités afin de corriger et confirmer leur contenu. </w:t>
-      </w:r>
-    </w:p>
-    <w:p>
-      <w:pPr>
-        <w:pStyle w:val="Corpsdetexte"/>
-        <w:jc w:val="left"/>
-      </w:pPr>
-    </w:p>
-    <w:p>
-      <w:pPr>
-        <w:pStyle w:val="Corpsdetexte"/>
-        <w:jc w:val="left"/>
-      </w:pPr>
-    </w:p>
-    <w:p>
-      <w:pPr>
-        <w:pStyle w:val="Corpsdetexte"/>
-        <w:jc w:val="left"/>
-      </w:pPr>
-      <w:r>
-        <w:t xml:space="preserve">L’exécution des </w:t>
-      </w:r>
-      <w:r>
-        <w:t>six</w:t>
-      </w:r>
-      <w:r>
-        <w:t xml:space="preserve"> scripts cités précédemment est géré par un gestionnaire de déploiement « </w:t>
-      </w:r>
-      <w:proofErr w:type="spellStart"/>
-      <w:r>
-        <w:t>deploy_engine</w:t>
-      </w:r>
-      <w:proofErr w:type="spellEnd"/>
-      <w:r>
-        <w:t xml:space="preserve"> ». Il assure la configuration et l’installation générale des étapes de déploiement. </w:t>
-      </w:r>
-    </w:p>
-    <w:p>
-      <w:pPr>
-        <w:pStyle w:val="Corpsdetexte"/>
-        <w:jc w:val="left"/>
+      </w:pPr>
+      <w:r>
+        <w:t>Ces artefacts seront exécutés dans l’ordre précis</w:t>
+      </w:r>
+      <w:r>
+        <w:t xml:space="preserve"> illustré</w:t>
+      </w:r>
+      <w:r>
+        <w:t xml:space="preserve"> ci-dessous :</w:t>
+      </w:r>
+    </w:p>
+    <w:p>
+      <w:pPr>
+        <w:pStyle w:val="Corpsdetexte"/>
+      </w:pPr>
+    </w:p>
+    <w:p>
+      <w:pPr>
+        <w:pStyle w:val="Corpsdetexte"/>
+        <w:jc w:val="center"/>
       </w:pPr>
       <w:r>
         <w:rPr>
           <w:noProof/>
         </w:rPr>
-        <w:lastRenderedPageBreak/>
         <w:drawing>
-          <wp:inline distT="0" distB="0" distL="0" distR="0" wp14:anchorId="6000666D" wp14:editId="130849A1">
-            <wp:extent cx="6120130" cy="1982470"/>
+          <wp:inline distT="0" distB="0" distL="0" distR="0" wp14:anchorId="3CF14296" wp14:editId="20D60529">
+            <wp:extent cx="6120130" cy="598170"/>
             <wp:effectExtent l="0" t="0" r="0" b="0"/>
-            <wp:docPr id="12" name="Image 12"/>
+            <wp:docPr id="11" name="Image 11"/>
             <wp:cNvGraphicFramePr>
               <a:graphicFrameLocks xmlns:a="http://schemas.openxmlformats.org/drawingml/2006/main" noChangeAspect="1"/>
             </wp:cNvGraphicFramePr>
@@ -4191,6 +4157,96 @@
                   <pic:spPr>
                     <a:xfrm>
                       <a:off x="0" y="0"/>
+                      <a:ext cx="6120130" cy="598170"/>
+                    </a:xfrm>
+                    <a:prstGeom prst="rect">
+                      <a:avLst/>
+                    </a:prstGeom>
+                  </pic:spPr>
+                </pic:pic>
+              </a:graphicData>
+            </a:graphic>
+          </wp:inline>
+        </w:drawing>
+      </w:r>
+    </w:p>
+    <w:p>
+      <w:pPr>
+        <w:pStyle w:val="Corpsdetexte"/>
+        <w:jc w:val="left"/>
+      </w:pPr>
+      <w:r>
+        <w:t xml:space="preserve">Chaque artefact est une étape de déploiement. Elle contient chacune les opérations d’installation, de configuration et de lancement de cette dernière. Avant l’exécution de ces scripts, il est important de les édités afin de corriger et confirmer leur contenu. </w:t>
+      </w:r>
+    </w:p>
+    <w:p>
+      <w:pPr>
+        <w:pStyle w:val="Corpsdetexte"/>
+        <w:jc w:val="left"/>
+      </w:pPr>
+    </w:p>
+    <w:p>
+      <w:pPr>
+        <w:pStyle w:val="Corpsdetexte"/>
+        <w:jc w:val="left"/>
+      </w:pPr>
+    </w:p>
+    <w:p>
+      <w:pPr>
+        <w:pStyle w:val="Corpsdetexte"/>
+        <w:jc w:val="left"/>
+      </w:pPr>
+      <w:r>
+        <w:t xml:space="preserve">L’exécution des </w:t>
+      </w:r>
+      <w:r>
+        <w:t>six</w:t>
+      </w:r>
+      <w:r>
+        <w:t xml:space="preserve"> scripts cités précédemment est géré par un gestionnaire de déploiement « </w:t>
+      </w:r>
+      <w:proofErr w:type="spellStart"/>
+      <w:r>
+        <w:t>deploy_engine</w:t>
+      </w:r>
+      <w:proofErr w:type="spellEnd"/>
+      <w:r>
+        <w:t xml:space="preserve"> ». Il assure la configuration et l’installation générale des étapes de déploiement. </w:t>
+      </w:r>
+    </w:p>
+    <w:p>
+      <w:pPr>
+        <w:pStyle w:val="Corpsdetexte"/>
+        <w:jc w:val="left"/>
+      </w:pPr>
+      <w:r>
+        <w:rPr>
+          <w:noProof/>
+        </w:rPr>
+        <w:drawing>
+          <wp:inline distT="0" distB="0" distL="0" distR="0" wp14:anchorId="6000666D" wp14:editId="130849A1">
+            <wp:extent cx="6120130" cy="1982470"/>
+            <wp:effectExtent l="0" t="0" r="0" b="0"/>
+            <wp:docPr id="12" name="Image 12"/>
+            <wp:cNvGraphicFramePr>
+              <a:graphicFrameLocks xmlns:a="http://schemas.openxmlformats.org/drawingml/2006/main" noChangeAspect="1"/>
+            </wp:cNvGraphicFramePr>
+            <a:graphic xmlns:a="http://schemas.openxmlformats.org/drawingml/2006/main">
+              <a:graphicData uri="http://schemas.openxmlformats.org/drawingml/2006/picture">
+                <pic:pic xmlns:pic="http://schemas.openxmlformats.org/drawingml/2006/picture">
+                  <pic:nvPicPr>
+                    <pic:cNvPr id="1" name=""/>
+                    <pic:cNvPicPr/>
+                  </pic:nvPicPr>
+                  <pic:blipFill>
+                    <a:blip r:embed="rId21"/>
+                    <a:stretch>
+                      <a:fillRect/>
+                    </a:stretch>
+                  </pic:blipFill>
+                  <pic:spPr>
+                    <a:xfrm>
+                      <a:off x="0" y="0"/>
                       <a:ext cx="6120130" cy="1982470"/>
                     </a:xfrm>
                     <a:prstGeom prst="rect">
@@ -4209,6 +4265,7 @@
         <w:pStyle w:val="Titre3"/>
       </w:pPr>
       <w:r>
+        <w:lastRenderedPageBreak/>
         <w:t>Artefacts</w:t>
       </w:r>
     </w:p>
@@ -4251,6 +4308,7 @@
           <w:color w:val="FF0000"/>
         </w:rPr>
       </w:pPr>
+      <w:proofErr w:type="gramStart"/>
       <w:r>
         <w:rPr>
           <w:b/>
@@ -4259,6 +4317,7 @@
         </w:rPr>
         <w:t>bin</w:t>
       </w:r>
+      <w:proofErr w:type="gramEnd"/>
       <w:r>
         <w:rPr>
           <w:color w:val="FF0000"/>
@@ -4285,6 +4344,7 @@
           <w:color w:val="FF0000"/>
         </w:rPr>
       </w:pPr>
+      <w:proofErr w:type="gramStart"/>
       <w:r>
         <w:rPr>
           <w:b/>
@@ -4293,6 +4353,7 @@
         </w:rPr>
         <w:t>conf</w:t>
       </w:r>
+      <w:proofErr w:type="gramEnd"/>
       <w:r>
         <w:rPr>
           <w:color w:val="FF0000"/>
@@ -4604,9 +4665,11 @@
               <w:pStyle w:val="Contenudetableau"/>
               <w:jc w:val="center"/>
             </w:pPr>
+            <w:proofErr w:type="gramStart"/>
             <w:r>
               <w:t>non</w:t>
             </w:r>
+            <w:proofErr w:type="gramEnd"/>
           </w:p>
         </w:tc>
         <w:tc>
@@ -4728,7 +4791,6 @@
         <w:pStyle w:val="Corpsdetexte"/>
       </w:pPr>
       <w:r>
-        <w:lastRenderedPageBreak/>
         <w:t>Voici les différents fichiers de configuration :</w:t>
       </w:r>
     </w:p>
@@ -4783,6 +4845,7 @@
         </w:numPr>
       </w:pPr>
       <w:proofErr w:type="spellStart"/>
+      <w:proofErr w:type="gramStart"/>
       <w:r>
         <w:rPr>
           <w:b/>
@@ -4791,6 +4854,7 @@
         <w:t>aaa</w:t>
       </w:r>
       <w:proofErr w:type="spellEnd"/>
+      <w:proofErr w:type="gramEnd"/>
       <w:r>
         <w:t> : fichier de configuration de la ressources XXX</w:t>
       </w:r>
@@ -4842,6 +4906,7 @@
         <w:pStyle w:val="Titre4"/>
       </w:pPr>
       <w:r>
+        <w:lastRenderedPageBreak/>
         <w:t xml:space="preserve">Fichier </w:t>
       </w:r>
       <w:proofErr w:type="spellStart"/>
@@ -4998,12 +5063,21 @@
         <w:t>-</w:t>
       </w:r>
       <w:proofErr w:type="spellStart"/>
+      <w:proofErr w:type="gramStart"/>
       <w:r>
         <w:rPr>
           <w:b/>
           <w:bCs/>
         </w:rPr>
-        <w:t>Dcom.ocpizza.apps.conf</w:t>
+        <w:t>Dcom.ocpizza.apps</w:t>
+      </w:r>
+      <w:proofErr w:type="gramEnd"/>
+      <w:r>
+        <w:rPr>
+          <w:b/>
+          <w:bCs/>
+        </w:rPr>
+        <w:t>.conf</w:t>
       </w:r>
       <w:proofErr w:type="spellEnd"/>
       <w:r>
@@ -5184,7 +5258,23 @@
           <w:b/>
           <w:bCs/>
         </w:rPr>
-        <w:t xml:space="preserve"> (postgresql-9.2.x.)</w:t>
+        <w:t xml:space="preserve"> (postgresql-9.</w:t>
+      </w:r>
+      <w:proofErr w:type="gramStart"/>
+      <w:r>
+        <w:rPr>
+          <w:b/>
+          <w:bCs/>
+        </w:rPr>
+        <w:t>2.x.</w:t>
+      </w:r>
+      <w:proofErr w:type="gramEnd"/>
+      <w:r>
+        <w:rPr>
+          <w:b/>
+          <w:bCs/>
+        </w:rPr>
+        <w:t>)</w:t>
       </w:r>
       <w:r>
         <w:t xml:space="preserve"> doit être déposé dans le répertoire :</w:t>
@@ -5622,7 +5712,15 @@
               <w:jc w:val="both"/>
             </w:pPr>
             <w:r>
-              <w:t xml:space="preserve">Fournisseur d’infrastructure cloud américain, hébergeur américain en d’autres termes dont le siège est basé à New York. La couverture en centre données occupe le monde entier. Cet hébergeur propose la plus part formule standard d’hébergement, du physique au virtuel.  </w:t>
+              <w:t xml:space="preserve">Fournisseur d’infrastructure cloud américain, hébergeur américain en d’autres termes dont le siège est basé à New York. La couverture en centre données occupe le monde entier. Cet hébergeur propose la </w:t>
+            </w:r>
+            <w:proofErr w:type="gramStart"/>
+            <w:r>
+              <w:t>plus part</w:t>
+            </w:r>
+            <w:proofErr w:type="gramEnd"/>
+            <w:r>
+              <w:t xml:space="preserve"> formule standard d’hébergement, du physique au virtuel.  </w:t>
             </w:r>
           </w:p>
         </w:tc>
@@ -5786,8 +5884,8 @@
       </w:pPr>
     </w:p>
     <w:sectPr>
-      <w:headerReference w:type="default" r:id="rId21"/>
-      <w:footerReference w:type="default" r:id="rId22"/>
+      <w:headerReference w:type="default" r:id="rId22"/>
+      <w:footerReference w:type="default" r:id="rId23"/>
       <w:pgSz w:w="11906" w:h="16838"/>
       <w:pgMar w:top="2180" w:right="1134" w:bottom="1990" w:left="1134" w:header="1134" w:footer="1134" w:gutter="0"/>
       <w:cols w:space="720"/>

</xml_diff>

<commit_message>
8th commit - on master branch - Updating Projet_9_Dossier_d_exploitation_1.0.docx - Updating scripts content
</commit_message>
<xml_diff>
--- a/DOCUMENTATION/Projet_9_Dossier_d_exploitation_1.0.docx
+++ b/DOCUMENTATION/Projet_9_Dossier_d_exploitation_1.0.docx
@@ -3558,13 +3558,13 @@
         <w:rPr>
           <w:color w:val="000000" w:themeColor="text1"/>
         </w:rPr>
-        <w:t>Avant de débuter le déploiement, il faut tout d’abord se rendre sur la machine d’hébergement, préalablement choisit</w:t>
+        <w:t>Avant de débuter le déploiement, il faut tout d’abord se rendre sur la machine d’hébergement, préalablement choisi</w:t>
       </w:r>
       <w:r>
         <w:rPr>
           <w:color w:val="000000" w:themeColor="text1"/>
         </w:rPr>
-        <w:t>,</w:t>
+        <w:t>e.</w:t>
       </w:r>
       <w:r>
         <w:rPr>
@@ -3576,7 +3576,7 @@
         <w:rPr>
           <w:color w:val="000000" w:themeColor="text1"/>
         </w:rPr>
-        <w:t>d</w:t>
+        <w:t>D</w:t>
       </w:r>
       <w:r>
         <w:rPr>
@@ -3662,6 +3662,63 @@
     <w:p>
       <w:pPr>
         <w:pStyle w:val="Corpsdetexte"/>
+      </w:pPr>
+      <w:r>
+        <w:t>Pour se rendre sur la machine d’hébergement, il faut y accéder via une connexion SSH en ligne de commande</w:t>
+      </w:r>
+      <w:r>
+        <w:t>s</w:t>
+      </w:r>
+      <w:r>
+        <w:t>, comme suit :</w:t>
+      </w:r>
+    </w:p>
+    <w:p>
+      <w:pPr>
+        <w:pStyle w:val="Corpsdetexte"/>
+        <w:jc w:val="center"/>
+      </w:pPr>
+      <w:r>
+        <w:drawing>
+          <wp:inline distT="0" distB="0" distL="0" distR="0" wp14:anchorId="2BFE1D46" wp14:editId="14FD82A0">
+            <wp:extent cx="2194560" cy="158496"/>
+            <wp:effectExtent l="0" t="0" r="0" b="0"/>
+            <wp:docPr id="60" name="Image 60"/>
+            <wp:cNvGraphicFramePr>
+              <a:graphicFrameLocks xmlns:a="http://schemas.openxmlformats.org/drawingml/2006/main" noChangeAspect="1"/>
+            </wp:cNvGraphicFramePr>
+            <a:graphic xmlns:a="http://schemas.openxmlformats.org/drawingml/2006/main">
+              <a:graphicData uri="http://schemas.openxmlformats.org/drawingml/2006/picture">
+                <pic:pic xmlns:pic="http://schemas.openxmlformats.org/drawingml/2006/picture">
+                  <pic:nvPicPr>
+                    <pic:cNvPr id="1" name=""/>
+                    <pic:cNvPicPr/>
+                  </pic:nvPicPr>
+                  <pic:blipFill>
+                    <a:blip r:embed="rId15"/>
+                    <a:stretch>
+                      <a:fillRect/>
+                    </a:stretch>
+                  </pic:blipFill>
+                  <pic:spPr>
+                    <a:xfrm>
+                      <a:off x="0" y="0"/>
+                      <a:ext cx="2509694" cy="181256"/>
+                    </a:xfrm>
+                    <a:prstGeom prst="rect">
+                      <a:avLst/>
+                    </a:prstGeom>
+                  </pic:spPr>
+                </pic:pic>
+              </a:graphicData>
+            </a:graphic>
+          </wp:inline>
+        </w:drawing>
+      </w:r>
+    </w:p>
+    <w:p>
+      <w:pPr>
+        <w:pStyle w:val="Corpsdetexte"/>
         <w:rPr>
           <w:color w:val="000000" w:themeColor="text1"/>
         </w:rPr>
@@ -3701,7 +3758,7 @@
       <w:r>
         <w:t xml:space="preserve"> : </w:t>
       </w:r>
-      <w:hyperlink r:id="rId15" w:history="1">
+      <w:hyperlink r:id="rId16" w:history="1">
         <w:r>
           <w:rPr>
             <w:rStyle w:val="Lienhypertexte"/>
@@ -3745,48 +3802,1044 @@
     <w:p>
       <w:pPr>
         <w:pStyle w:val="Corpsdetexte"/>
+      </w:pPr>
+      <w:r>
+        <w:rPr>
+          <w:noProof/>
+        </w:rPr>
+        <mc:AlternateContent>
+          <mc:Choice Requires="wpg">
+            <w:drawing>
+              <wp:anchor distT="0" distB="0" distL="114300" distR="114300" simplePos="0" relativeHeight="251665408" behindDoc="0" locked="0" layoutInCell="1" allowOverlap="1" wp14:anchorId="48A9E10C" wp14:editId="6444A5B6">
+                <wp:simplePos x="0" y="0"/>
+                <wp:positionH relativeFrom="column">
+                  <wp:posOffset>326390</wp:posOffset>
+                </wp:positionH>
+                <wp:positionV relativeFrom="paragraph">
+                  <wp:posOffset>11429</wp:posOffset>
+                </wp:positionV>
+                <wp:extent cx="5527040" cy="4089401"/>
+                <wp:effectExtent l="0" t="0" r="16510" b="25400"/>
+                <wp:wrapNone/>
+                <wp:docPr id="61" name="Groupe 61"/>
+                <wp:cNvGraphicFramePr/>
+                <a:graphic xmlns:a="http://schemas.openxmlformats.org/drawingml/2006/main">
+                  <a:graphicData uri="http://schemas.microsoft.com/office/word/2010/wordprocessingGroup">
+                    <wpg:wgp>
+                      <wpg:cNvGrpSpPr/>
+                      <wpg:grpSpPr>
+                        <a:xfrm>
+                          <a:off x="0" y="0"/>
+                          <a:ext cx="5527040" cy="4089401"/>
+                          <a:chOff x="0" y="5079"/>
+                          <a:chExt cx="5527040" cy="4089401"/>
+                        </a:xfrm>
+                      </wpg:grpSpPr>
+                      <wpg:grpSp>
+                        <wpg:cNvPr id="33" name="Groupe 38"/>
+                        <wpg:cNvGrpSpPr/>
+                        <wpg:grpSpPr>
+                          <a:xfrm>
+                            <a:off x="0" y="5079"/>
+                            <a:ext cx="5496560" cy="2382521"/>
+                            <a:chOff x="0" y="4881"/>
+                            <a:chExt cx="4742151" cy="2289422"/>
+                          </a:xfrm>
+                        </wpg:grpSpPr>
+                        <wpg:grpSp>
+                          <wpg:cNvPr id="34" name="Groupe 34"/>
+                          <wpg:cNvGrpSpPr/>
+                          <wpg:grpSpPr>
+                            <a:xfrm>
+                              <a:off x="0" y="428181"/>
+                              <a:ext cx="4742151" cy="1866122"/>
+                              <a:chOff x="0" y="428181"/>
+                              <a:chExt cx="4742151" cy="1866122"/>
+                            </a:xfrm>
+                          </wpg:grpSpPr>
+                          <wpg:grpSp>
+                            <wpg:cNvPr id="35" name="Groupe 35"/>
+                            <wpg:cNvGrpSpPr/>
+                            <wpg:grpSpPr>
+                              <a:xfrm>
+                                <a:off x="0" y="428181"/>
+                                <a:ext cx="1959428" cy="1866122"/>
+                                <a:chOff x="0" y="428181"/>
+                                <a:chExt cx="1959428" cy="1866122"/>
+                              </a:xfrm>
+                            </wpg:grpSpPr>
+                            <wps:wsp>
+                              <wps:cNvPr id="36" name="ZoneTexte 7"/>
+                              <wps:cNvSpPr txBox="1"/>
+                              <wps:spPr>
+                                <a:xfrm>
+                                  <a:off x="0" y="428181"/>
+                                  <a:ext cx="1959428" cy="1866122"/>
+                                </a:xfrm>
+                                <a:prstGeom prst="rect">
+                                  <a:avLst/>
+                                </a:prstGeom>
+                                <a:noFill/>
+                                <a:ln>
+                                  <a:solidFill>
+                                    <a:schemeClr val="tx1"/>
+                                  </a:solidFill>
+                                </a:ln>
+                              </wps:spPr>
+                              <wps:bodyPr wrap="square" rtlCol="0">
+                                <a:noAutofit/>
+                              </wps:bodyPr>
+                            </wps:wsp>
+                            <pic:pic xmlns:pic="http://schemas.openxmlformats.org/drawingml/2006/picture">
+                              <pic:nvPicPr>
+                                <pic:cNvPr id="37" name="Image 37"/>
+                                <pic:cNvPicPr/>
+                              </pic:nvPicPr>
+                              <pic:blipFill>
+                                <a:blip r:embed="rId17">
+                                  <a:extLst>
+                                    <a:ext uri="{28A0092B-C50C-407E-A947-70E740481C1C}">
+                                      <a14:useLocalDpi xmlns:a14="http://schemas.microsoft.com/office/drawing/2010/main" val="0"/>
+                                    </a:ext>
+                                  </a:extLst>
+                                </a:blip>
+                                <a:stretch>
+                                  <a:fillRect/>
+                                </a:stretch>
+                              </pic:blipFill>
+                              <pic:spPr>
+                                <a:xfrm>
+                                  <a:off x="165774" y="534666"/>
+                                  <a:ext cx="1627880" cy="1653151"/>
+                                </a:xfrm>
+                                <a:prstGeom prst="rect">
+                                  <a:avLst/>
+                                </a:prstGeom>
+                              </pic:spPr>
+                            </pic:pic>
+                          </wpg:grpSp>
+                          <wps:wsp>
+                            <wps:cNvPr id="38" name="ZoneTexte 12"/>
+                            <wps:cNvSpPr txBox="1"/>
+                            <wps:spPr>
+                              <a:xfrm>
+                                <a:off x="2012921" y="892119"/>
+                                <a:ext cx="2729230" cy="345414"/>
+                              </a:xfrm>
+                              <a:prstGeom prst="rect">
+                                <a:avLst/>
+                              </a:prstGeom>
+                              <a:noFill/>
+                              <a:ln>
+                                <a:solidFill>
+                                  <a:schemeClr val="tx1"/>
+                                </a:solidFill>
+                              </a:ln>
+                            </wps:spPr>
+                            <wps:txbx>
+                              <w:txbxContent>
+                                <w:p>
+                                  <w:pPr>
+                                    <w:jc w:val="center"/>
+                                    <w:rPr>
+                                      <w:sz w:val="24"/>
+                                    </w:rPr>
+                                  </w:pPr>
+                                  <w:r>
+                                    <w:rPr>
+                                      <w:color w:val="000000" w:themeColor="text1"/>
+                                      <w:kern w:val="24"/>
+                                      <w:sz w:val="16"/>
+                                      <w:szCs w:val="16"/>
+                                    </w:rPr>
+                                    <w:t>Le répertoire « DOCUMENTATION » contient l’ensemble des dossiers liés à la conception du projet OC PIZZA.</w:t>
+                                  </w:r>
+                                </w:p>
+                              </w:txbxContent>
+                            </wps:txbx>
+                            <wps:bodyPr wrap="square" rtlCol="0">
+                              <a:noAutofit/>
+                            </wps:bodyPr>
+                          </wps:wsp>
+                          <wps:wsp>
+                            <wps:cNvPr id="39" name="ZoneTexte 17"/>
+                            <wps:cNvSpPr txBox="1"/>
+                            <wps:spPr>
+                              <a:xfrm>
+                                <a:off x="2012921" y="1230666"/>
+                                <a:ext cx="2729230" cy="333718"/>
+                              </a:xfrm>
+                              <a:prstGeom prst="rect">
+                                <a:avLst/>
+                              </a:prstGeom>
+                              <a:noFill/>
+                              <a:ln>
+                                <a:solidFill>
+                                  <a:schemeClr val="tx1"/>
+                                </a:solidFill>
+                              </a:ln>
+                            </wps:spPr>
+                            <wps:txbx>
+                              <w:txbxContent>
+                                <w:p>
+                                  <w:pPr>
+                                    <w:spacing w:after="120"/>
+                                    <w:jc w:val="center"/>
+                                    <w:rPr>
+                                      <w:sz w:val="24"/>
+                                    </w:rPr>
+                                  </w:pPr>
+                                  <w:r>
+                                    <w:rPr>
+                                      <w:color w:val="000000" w:themeColor="text1"/>
+                                      <w:kern w:val="24"/>
+                                      <w:sz w:val="16"/>
+                                      <w:szCs w:val="16"/>
+                                    </w:rPr>
+                                    <w:t>Le répertoire « OC_PIZZA » est le projet DJANGO de la solution, soit, le site web à déployer.</w:t>
+                                  </w:r>
+                                </w:p>
+                              </w:txbxContent>
+                            </wps:txbx>
+                            <wps:bodyPr wrap="square" rtlCol="0">
+                              <a:noAutofit/>
+                            </wps:bodyPr>
+                          </wps:wsp>
+                          <wps:wsp>
+                            <wps:cNvPr id="40" name="ZoneTexte 18"/>
+                            <wps:cNvSpPr txBox="1"/>
+                            <wps:spPr>
+                              <a:xfrm>
+                                <a:off x="2012920" y="558311"/>
+                                <a:ext cx="2729230" cy="333808"/>
+                              </a:xfrm>
+                              <a:prstGeom prst="rect">
+                                <a:avLst/>
+                              </a:prstGeom>
+                              <a:noFill/>
+                              <a:ln>
+                                <a:solidFill>
+                                  <a:schemeClr val="tx1"/>
+                                </a:solidFill>
+                              </a:ln>
+                            </wps:spPr>
+                            <wps:txbx>
+                              <w:txbxContent>
+                                <w:p>
+                                  <w:pPr>
+                                    <w:jc w:val="center"/>
+                                    <w:rPr>
+                                      <w:sz w:val="24"/>
+                                    </w:rPr>
+                                  </w:pPr>
+                                  <w:r>
+                                    <w:rPr>
+                                      <w:color w:val="000000" w:themeColor="text1"/>
+                                      <w:kern w:val="24"/>
+                                      <w:sz w:val="16"/>
+                                      <w:szCs w:val="16"/>
+                                    </w:rPr>
+                                    <w:t>Le répertoire « DEPLOY_ENGINE » contient les scripts de déploiement de la solution.</w:t>
+                                  </w:r>
+                                </w:p>
+                              </w:txbxContent>
+                            </wps:txbx>
+                            <wps:bodyPr wrap="square" rtlCol="0">
+                              <a:noAutofit/>
+                            </wps:bodyPr>
+                          </wps:wsp>
+                          <wps:wsp>
+                            <wps:cNvPr id="41" name="ZoneTexte 19"/>
+                            <wps:cNvSpPr txBox="1"/>
+                            <wps:spPr>
+                              <a:xfrm>
+                                <a:off x="2012920" y="1564384"/>
+                                <a:ext cx="2729230" cy="342549"/>
+                              </a:xfrm>
+                              <a:prstGeom prst="rect">
+                                <a:avLst/>
+                              </a:prstGeom>
+                              <a:noFill/>
+                              <a:ln>
+                                <a:solidFill>
+                                  <a:schemeClr val="tx1"/>
+                                </a:solidFill>
+                              </a:ln>
+                            </wps:spPr>
+                            <wps:txbx>
+                              <w:txbxContent>
+                                <w:p>
+                                  <w:pPr>
+                                    <w:jc w:val="center"/>
+                                    <w:rPr>
+                                      <w:sz w:val="24"/>
+                                    </w:rPr>
+                                  </w:pPr>
+                                  <w:r>
+                                    <w:rPr>
+                                      <w:color w:val="000000" w:themeColor="text1"/>
+                                      <w:kern w:val="24"/>
+                                      <w:sz w:val="16"/>
+                                      <w:szCs w:val="16"/>
+                                    </w:rPr>
+                                    <w:t>Le fichier « README.md » reprend la description générale du projet et conseille sur son mode utilisation.</w:t>
+                                  </w:r>
+                                </w:p>
+                              </w:txbxContent>
+                            </wps:txbx>
+                            <wps:bodyPr wrap="square" rtlCol="0">
+                              <a:noAutofit/>
+                            </wps:bodyPr>
+                          </wps:wsp>
+                          <wps:wsp>
+                            <wps:cNvPr id="42" name="ZoneTexte 20"/>
+                            <wps:cNvSpPr txBox="1"/>
+                            <wps:spPr>
+                              <a:xfrm>
+                                <a:off x="2012918" y="1906933"/>
+                                <a:ext cx="2729230" cy="361950"/>
+                              </a:xfrm>
+                              <a:prstGeom prst="rect">
+                                <a:avLst/>
+                              </a:prstGeom>
+                              <a:noFill/>
+                              <a:ln>
+                                <a:solidFill>
+                                  <a:schemeClr val="tx1"/>
+                                </a:solidFill>
+                              </a:ln>
+                            </wps:spPr>
+                            <wps:txbx>
+                              <w:txbxContent>
+                                <w:p>
+                                  <w:pPr>
+                                    <w:jc w:val="center"/>
+                                    <w:rPr>
+                                      <w:sz w:val="24"/>
+                                    </w:rPr>
+                                  </w:pPr>
+                                  <w:r>
+                                    <w:rPr>
+                                      <w:color w:val="000000" w:themeColor="text1"/>
+                                      <w:kern w:val="24"/>
+                                      <w:sz w:val="16"/>
+                                      <w:szCs w:val="16"/>
+                                    </w:rPr>
+                                    <w:t>Le fichier « requirements.txt » est un fichier utilisé par les scripts « DEPLOY_ENGINE ».</w:t>
+                                  </w:r>
+                                </w:p>
+                              </w:txbxContent>
+                            </wps:txbx>
+                            <wps:bodyPr wrap="square" rtlCol="0">
+                              <a:noAutofit/>
+                            </wps:bodyPr>
+                          </wps:wsp>
+                        </wpg:grpSp>
+                        <wps:wsp>
+                          <wps:cNvPr id="43" name="ZoneTexte 37"/>
+                          <wps:cNvSpPr txBox="1"/>
+                          <wps:spPr>
+                            <a:xfrm>
+                              <a:off x="1416132" y="4881"/>
+                              <a:ext cx="1684498" cy="369332"/>
+                            </a:xfrm>
+                            <a:prstGeom prst="rect">
+                              <a:avLst/>
+                            </a:prstGeom>
+                            <a:noFill/>
+                          </wps:spPr>
+                          <wps:txbx>
+                            <w:txbxContent>
+                              <w:p>
+                                <w:pPr>
+                                  <w:jc w:val="center"/>
+                                  <w:rPr>
+                                    <w:i/>
+                                    <w:iCs/>
+                                    <w:sz w:val="24"/>
+                                  </w:rPr>
+                                </w:pPr>
+                                <w:r>
+                                  <w:rPr>
+                                    <w:rFonts w:asciiTheme="minorHAnsi" w:hAnsi="Calibri" w:cstheme="minorBidi"/>
+                                    <w:i/>
+                                    <w:iCs/>
+                                    <w:color w:val="000000" w:themeColor="text1"/>
+                                    <w:kern w:val="24"/>
+                                    <w:sz w:val="36"/>
+                                    <w:szCs w:val="36"/>
+                                  </w:rPr>
+                                  <w:t>SOLUTION</w:t>
+                                </w:r>
+                              </w:p>
+                            </w:txbxContent>
+                          </wps:txbx>
+                          <wps:bodyPr wrap="square" rtlCol="0">
+                            <a:noAutofit/>
+                          </wps:bodyPr>
+                        </wps:wsp>
+                      </wpg:grpSp>
+                      <wpg:grpSp>
+                        <wpg:cNvPr id="44" name="Groupe 31"/>
+                        <wpg:cNvGrpSpPr/>
+                        <wpg:grpSpPr>
+                          <a:xfrm>
+                            <a:off x="30480" y="2494280"/>
+                            <a:ext cx="2108200" cy="1589405"/>
+                            <a:chOff x="0" y="162723"/>
+                            <a:chExt cx="3435350" cy="1489390"/>
+                          </a:xfrm>
+                        </wpg:grpSpPr>
+                        <wpg:grpSp>
+                          <wpg:cNvPr id="45" name="Groupe 45"/>
+                          <wpg:cNvGrpSpPr/>
+                          <wpg:grpSpPr>
+                            <a:xfrm>
+                              <a:off x="0" y="370676"/>
+                              <a:ext cx="3435350" cy="1281437"/>
+                              <a:chOff x="0" y="370676"/>
+                              <a:chExt cx="2489199" cy="1149350"/>
+                            </a:xfrm>
+                          </wpg:grpSpPr>
+                          <wps:wsp>
+                            <wps:cNvPr id="46" name="ZoneTexte 14"/>
+                            <wps:cNvSpPr txBox="1"/>
+                            <wps:spPr>
+                              <a:xfrm>
+                                <a:off x="0" y="370676"/>
+                                <a:ext cx="2489199" cy="1149350"/>
+                              </a:xfrm>
+                              <a:prstGeom prst="rect">
+                                <a:avLst/>
+                              </a:prstGeom>
+                              <a:noFill/>
+                              <a:ln>
+                                <a:solidFill>
+                                  <a:schemeClr val="tx1"/>
+                                </a:solidFill>
+                              </a:ln>
+                            </wps:spPr>
+                            <wps:bodyPr wrap="square" rtlCol="0">
+                              <a:noAutofit/>
+                            </wps:bodyPr>
+                          </wps:wsp>
+                          <pic:pic xmlns:pic="http://schemas.openxmlformats.org/drawingml/2006/picture">
+                            <pic:nvPicPr>
+                              <pic:cNvPr id="47" name="Image 47"/>
+                              <pic:cNvPicPr/>
+                            </pic:nvPicPr>
+                            <pic:blipFill>
+                              <a:blip r:embed="rId18"/>
+                              <a:stretch>
+                                <a:fillRect/>
+                              </a:stretch>
+                            </pic:blipFill>
+                            <pic:spPr>
+                              <a:xfrm>
+                                <a:off x="101600" y="417718"/>
+                                <a:ext cx="2174790" cy="994358"/>
+                              </a:xfrm>
+                              <a:prstGeom prst="rect">
+                                <a:avLst/>
+                              </a:prstGeom>
+                            </pic:spPr>
+                          </pic:pic>
+                        </wpg:grpSp>
+                        <wps:wsp>
+                          <wps:cNvPr id="48" name="ZoneTexte 30"/>
+                          <wps:cNvSpPr txBox="1"/>
+                          <wps:spPr>
+                            <a:xfrm>
+                              <a:off x="772068" y="162723"/>
+                              <a:ext cx="1799132" cy="207954"/>
+                            </a:xfrm>
+                            <a:prstGeom prst="rect">
+                              <a:avLst/>
+                            </a:prstGeom>
+                            <a:noFill/>
+                          </wps:spPr>
+                          <wps:txbx>
+                            <w:txbxContent>
+                              <w:p>
+                                <w:pPr>
+                                  <w:jc w:val="center"/>
+                                  <w:rPr>
+                                    <w:sz w:val="16"/>
+                                    <w:szCs w:val="16"/>
+                                  </w:rPr>
+                                </w:pPr>
+                                <w:r>
+                                  <w:rPr>
+                                    <w:rFonts w:asciiTheme="minorHAnsi" w:hAnsi="Calibri" w:cstheme="minorBidi"/>
+                                    <w:color w:val="000000" w:themeColor="text1"/>
+                                    <w:kern w:val="24"/>
+                                    <w:sz w:val="16"/>
+                                    <w:szCs w:val="16"/>
+                                  </w:rPr>
+                                  <w:t>DOCUMENTATION</w:t>
+                                </w:r>
+                              </w:p>
+                            </w:txbxContent>
+                          </wps:txbx>
+                          <wps:bodyPr wrap="square" rtlCol="0">
+                            <a:noAutofit/>
+                          </wps:bodyPr>
+                        </wps:wsp>
+                      </wpg:grpSp>
+                      <wpg:grpSp>
+                        <wpg:cNvPr id="49" name="Groupe 33"/>
+                        <wpg:cNvGrpSpPr/>
+                        <wpg:grpSpPr>
+                          <a:xfrm>
+                            <a:off x="2296160" y="2433320"/>
+                            <a:ext cx="1793240" cy="1661160"/>
+                            <a:chOff x="74365" y="82957"/>
+                            <a:chExt cx="1778000" cy="2600173"/>
+                          </a:xfrm>
+                        </wpg:grpSpPr>
+                        <wpg:grpSp>
+                          <wpg:cNvPr id="50" name="Groupe 50"/>
+                          <wpg:cNvGrpSpPr/>
+                          <wpg:grpSpPr>
+                            <a:xfrm>
+                              <a:off x="74365" y="405422"/>
+                              <a:ext cx="1778000" cy="2277708"/>
+                              <a:chOff x="74365" y="405422"/>
+                              <a:chExt cx="1778000" cy="2277708"/>
+                            </a:xfrm>
+                          </wpg:grpSpPr>
+                          <pic:pic xmlns:pic="http://schemas.openxmlformats.org/drawingml/2006/picture">
+                            <pic:nvPicPr>
+                              <pic:cNvPr id="51" name="Image 51"/>
+                              <pic:cNvPicPr/>
+                            </pic:nvPicPr>
+                            <pic:blipFill>
+                              <a:blip r:embed="rId19"/>
+                              <a:stretch>
+                                <a:fillRect/>
+                              </a:stretch>
+                            </pic:blipFill>
+                            <pic:spPr>
+                              <a:xfrm>
+                                <a:off x="191770" y="546132"/>
+                                <a:ext cx="1394460" cy="2011680"/>
+                              </a:xfrm>
+                              <a:prstGeom prst="rect">
+                                <a:avLst/>
+                              </a:prstGeom>
+                            </pic:spPr>
+                          </pic:pic>
+                          <wps:wsp>
+                            <wps:cNvPr id="52" name="ZoneTexte 23"/>
+                            <wps:cNvSpPr txBox="1"/>
+                            <wps:spPr>
+                              <a:xfrm>
+                                <a:off x="74365" y="405422"/>
+                                <a:ext cx="1778000" cy="2277708"/>
+                              </a:xfrm>
+                              <a:prstGeom prst="rect">
+                                <a:avLst/>
+                              </a:prstGeom>
+                              <a:noFill/>
+                              <a:ln>
+                                <a:solidFill>
+                                  <a:schemeClr val="tx1"/>
+                                </a:solidFill>
+                              </a:ln>
+                            </wps:spPr>
+                            <wps:bodyPr wrap="square" rtlCol="0">
+                              <a:noAutofit/>
+                            </wps:bodyPr>
+                          </wps:wsp>
+                        </wpg:grpSp>
+                        <wps:wsp>
+                          <wps:cNvPr id="53" name="ZoneTexte 32"/>
+                          <wps:cNvSpPr txBox="1"/>
+                          <wps:spPr>
+                            <a:xfrm>
+                              <a:off x="327726" y="82957"/>
+                              <a:ext cx="1337954" cy="310576"/>
+                            </a:xfrm>
+                            <a:prstGeom prst="rect">
+                              <a:avLst/>
+                            </a:prstGeom>
+                            <a:noFill/>
+                          </wps:spPr>
+                          <wps:txbx>
+                            <w:txbxContent>
+                              <w:p>
+                                <w:pPr>
+                                  <w:jc w:val="center"/>
+                                  <w:rPr>
+                                    <w:sz w:val="16"/>
+                                    <w:szCs w:val="16"/>
+                                  </w:rPr>
+                                </w:pPr>
+                                <w:r>
+                                  <w:rPr>
+                                    <w:rFonts w:asciiTheme="minorHAnsi" w:hAnsi="Calibri" w:cstheme="minorBidi"/>
+                                    <w:color w:val="000000" w:themeColor="text1"/>
+                                    <w:kern w:val="24"/>
+                                    <w:sz w:val="16"/>
+                                    <w:szCs w:val="16"/>
+                                  </w:rPr>
+                                  <w:t>DEPLOY_ENGINE</w:t>
+                                </w:r>
+                              </w:p>
+                            </w:txbxContent>
+                          </wps:txbx>
+                          <wps:bodyPr wrap="square" rtlCol="0">
+                            <a:noAutofit/>
+                          </wps:bodyPr>
+                        </wps:wsp>
+                      </wpg:grpSp>
+                      <wpg:grpSp>
+                        <wpg:cNvPr id="54" name="Groupe 35"/>
+                        <wpg:cNvGrpSpPr/>
+                        <wpg:grpSpPr>
+                          <a:xfrm>
+                            <a:off x="4216400" y="2448560"/>
+                            <a:ext cx="1310640" cy="1635125"/>
+                            <a:chOff x="0" y="40919"/>
+                            <a:chExt cx="1686594" cy="2491178"/>
+                          </a:xfrm>
+                        </wpg:grpSpPr>
+                        <wpg:grpSp>
+                          <wpg:cNvPr id="55" name="Groupe 55"/>
+                          <wpg:cNvGrpSpPr/>
+                          <wpg:grpSpPr>
+                            <a:xfrm>
+                              <a:off x="0" y="369332"/>
+                              <a:ext cx="1686594" cy="2162765"/>
+                              <a:chOff x="0" y="369332"/>
+                              <a:chExt cx="1686594" cy="2162765"/>
+                            </a:xfrm>
+                          </wpg:grpSpPr>
+                          <wps:wsp>
+                            <wps:cNvPr id="56" name="ZoneTexte 27"/>
+                            <wps:cNvSpPr txBox="1"/>
+                            <wps:spPr>
+                              <a:xfrm>
+                                <a:off x="0" y="369332"/>
+                                <a:ext cx="1686594" cy="2162765"/>
+                              </a:xfrm>
+                              <a:prstGeom prst="rect">
+                                <a:avLst/>
+                              </a:prstGeom>
+                              <a:noFill/>
+                              <a:ln>
+                                <a:solidFill>
+                                  <a:schemeClr val="tx1"/>
+                                </a:solidFill>
+                              </a:ln>
+                            </wps:spPr>
+                            <wps:bodyPr wrap="square" rtlCol="0">
+                              <a:noAutofit/>
+                            </wps:bodyPr>
+                          </wps:wsp>
+                          <pic:pic xmlns:pic="http://schemas.openxmlformats.org/drawingml/2006/picture">
+                            <pic:nvPicPr>
+                              <pic:cNvPr id="57" name="Image 57"/>
+                              <pic:cNvPicPr/>
+                            </pic:nvPicPr>
+                            <pic:blipFill>
+                              <a:blip r:embed="rId20">
+                                <a:extLst>
+                                  <a:ext uri="{28A0092B-C50C-407E-A947-70E740481C1C}">
+                                    <a14:useLocalDpi xmlns:a14="http://schemas.microsoft.com/office/drawing/2010/main" val="0"/>
+                                  </a:ext>
+                                </a:extLst>
+                              </a:blip>
+                              <a:stretch>
+                                <a:fillRect/>
+                              </a:stretch>
+                            </pic:blipFill>
+                            <pic:spPr>
+                              <a:xfrm>
+                                <a:off x="53391" y="609159"/>
+                                <a:ext cx="1579812" cy="1737898"/>
+                              </a:xfrm>
+                              <a:prstGeom prst="rect">
+                                <a:avLst/>
+                              </a:prstGeom>
+                            </pic:spPr>
+                          </pic:pic>
+                        </wpg:grpSp>
+                        <wps:wsp>
+                          <wps:cNvPr id="58" name="ZoneTexte 34"/>
+                          <wps:cNvSpPr txBox="1"/>
+                          <wps:spPr>
+                            <a:xfrm>
+                              <a:off x="272726" y="40919"/>
+                              <a:ext cx="1112434" cy="301131"/>
+                            </a:xfrm>
+                            <a:prstGeom prst="rect">
+                              <a:avLst/>
+                            </a:prstGeom>
+                            <a:noFill/>
+                          </wps:spPr>
+                          <wps:txbx>
+                            <w:txbxContent>
+                              <w:p>
+                                <w:pPr>
+                                  <w:jc w:val="center"/>
+                                  <w:rPr>
+                                    <w:sz w:val="16"/>
+                                    <w:szCs w:val="16"/>
+                                  </w:rPr>
+                                </w:pPr>
+                                <w:r>
+                                  <w:rPr>
+                                    <w:rFonts w:asciiTheme="minorHAnsi" w:hAnsi="Calibri" w:cstheme="minorBidi"/>
+                                    <w:color w:val="000000" w:themeColor="text1"/>
+                                    <w:kern w:val="24"/>
+                                    <w:sz w:val="16"/>
+                                    <w:szCs w:val="16"/>
+                                  </w:rPr>
+                                  <w:t>OC_PIZZA</w:t>
+                                </w:r>
+                              </w:p>
+                            </w:txbxContent>
+                          </wps:txbx>
+                          <wps:bodyPr wrap="square" rtlCol="0">
+                            <a:noAutofit/>
+                          </wps:bodyPr>
+                        </wps:wsp>
+                      </wpg:grpSp>
+                    </wpg:wgp>
+                  </a:graphicData>
+                </a:graphic>
+              </wp:anchor>
+            </w:drawing>
+          </mc:Choice>
+          <mc:Fallback>
+            <w:pict>
+              <v:group w14:anchorId="48A9E10C" id="Groupe 61" o:spid="_x0000_s1026" style="position:absolute;left:0;text-align:left;margin-left:25.7pt;margin-top:.9pt;width:435.2pt;height:322pt;z-index:251665408" coordorigin=",50" coordsize="55270,40894" o:gfxdata="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">
+                <v:group id="Groupe 38" o:spid="_x0000_s1027" style="position:absolute;top:50;width:54965;height:23826" coordorigin=",48" coordsize="47421,22894" o:gfxdata="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">
+                  <v:group id="Groupe 34" o:spid="_x0000_s1028" style="position:absolute;top:4281;width:47421;height:18662" coordorigin=",4281" coordsize="47421,18661" o:gfxdata="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">
+                    <v:group id="Groupe 35" o:spid="_x0000_s1029" style="position:absolute;top:4281;width:19594;height:18662" coordorigin=",4281" coordsize="19594,18661" o:gfxdata="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">
+                      <v:shapetype id="_x0000_t202" coordsize="21600,21600" o:spt="202" path="m,l,21600r21600,l21600,xe">
+                        <v:stroke joinstyle="miter"/>
+                        <v:path gradientshapeok="t" o:connecttype="rect"/>
+                      </v:shapetype>
+                      <v:shape id="ZoneTexte 7" o:spid="_x0000_s1030" type="#_x0000_t202" style="position:absolute;top:4281;width:19594;height:18662;visibility:visible;mso-wrap-style:square;v-text-anchor:top" o:gfxdata="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" filled="f" strokecolor="black [3213]"/>
+                      <v:shapetype id="_x0000_t75" coordsize="21600,21600" o:spt="75" o:preferrelative="t" path="m@4@5l@4@11@9@11@9@5xe" filled="f" stroked="f">
+                        <v:stroke joinstyle="miter"/>
+                        <v:formulas>
+                          <v:f eqn="if lineDrawn pixelLineWidth 0"/>
+                          <v:f eqn="sum @0 1 0"/>
+                          <v:f eqn="sum 0 0 @1"/>
+                          <v:f eqn="prod @2 1 2"/>
+                          <v:f eqn="prod @3 21600 pixelWidth"/>
+                          <v:f eqn="prod @3 21600 pixelHeight"/>
+                          <v:f eqn="sum @0 0 1"/>
+                          <v:f eqn="prod @6 1 2"/>
+                          <v:f eqn="prod @7 21600 pixelWidth"/>
+                          <v:f eqn="sum @8 21600 0"/>
+                          <v:f eqn="prod @7 21600 pixelHeight"/>
+                          <v:f eqn="sum @10 21600 0"/>
+                        </v:formulas>
+                        <v:path o:extrusionok="f" gradientshapeok="t" o:connecttype="rect"/>
+                        <o:lock v:ext="edit" aspectratio="t"/>
+                      </v:shapetype>
+                      <v:shape id="Image 37" o:spid="_x0000_s1031" type="#_x0000_t75" style="position:absolute;left:1657;top:5346;width:16279;height:16532;visibility:visible;mso-wrap-style:square" o:gfxdata="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">
+                        <v:imagedata r:id="rId21" o:title=""/>
+                      </v:shape>
+                    </v:group>
+                    <v:shape id="ZoneTexte 12" o:spid="_x0000_s1032" type="#_x0000_t202" style="position:absolute;left:20129;top:8921;width:27292;height:3454;visibility:visible;mso-wrap-style:square;v-text-anchor:top" o:gfxdata="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" filled="f" strokecolor="black [3213]">
+                      <v:textbox>
+                        <w:txbxContent>
+                          <w:p>
+                            <w:pPr>
+                              <w:jc w:val="center"/>
+                              <w:rPr>
+                                <w:sz w:val="24"/>
+                              </w:rPr>
+                            </w:pPr>
+                            <w:r>
+                              <w:rPr>
+                                <w:color w:val="000000" w:themeColor="text1"/>
+                                <w:kern w:val="24"/>
+                                <w:sz w:val="16"/>
+                                <w:szCs w:val="16"/>
+                              </w:rPr>
+                              <w:t>Le répertoire « DOCUMENTATION » contient l’ensemble des dossiers liés à la conception du projet OC PIZZA.</w:t>
+                            </w:r>
+                          </w:p>
+                        </w:txbxContent>
+                      </v:textbox>
+                    </v:shape>
+                    <v:shape id="ZoneTexte 17" o:spid="_x0000_s1033" type="#_x0000_t202" style="position:absolute;left:20129;top:12306;width:27292;height:3337;visibility:visible;mso-wrap-style:square;v-text-anchor:top" o:gfxdata="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" filled="f" strokecolor="black [3213]">
+                      <v:textbox>
+                        <w:txbxContent>
+                          <w:p>
+                            <w:pPr>
+                              <w:spacing w:after="120"/>
+                              <w:jc w:val="center"/>
+                              <w:rPr>
+                                <w:sz w:val="24"/>
+                              </w:rPr>
+                            </w:pPr>
+                            <w:r>
+                              <w:rPr>
+                                <w:color w:val="000000" w:themeColor="text1"/>
+                                <w:kern w:val="24"/>
+                                <w:sz w:val="16"/>
+                                <w:szCs w:val="16"/>
+                              </w:rPr>
+                              <w:t>Le répertoire « OC_PIZZA » est le projet DJANGO de la solution, soit, le site web à déployer.</w:t>
+                            </w:r>
+                          </w:p>
+                        </w:txbxContent>
+                      </v:textbox>
+                    </v:shape>
+                    <v:shape id="ZoneTexte 18" o:spid="_x0000_s1034" type="#_x0000_t202" style="position:absolute;left:20129;top:5583;width:27292;height:3338;visibility:visible;mso-wrap-style:square;v-text-anchor:top" o:gfxdata="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" filled="f" strokecolor="black [3213]">
+                      <v:textbox>
+                        <w:txbxContent>
+                          <w:p>
+                            <w:pPr>
+                              <w:jc w:val="center"/>
+                              <w:rPr>
+                                <w:sz w:val="24"/>
+                              </w:rPr>
+                            </w:pPr>
+                            <w:r>
+                              <w:rPr>
+                                <w:color w:val="000000" w:themeColor="text1"/>
+                                <w:kern w:val="24"/>
+                                <w:sz w:val="16"/>
+                                <w:szCs w:val="16"/>
+                              </w:rPr>
+                              <w:t>Le répertoire « DEPLOY_ENGINE » contient les scripts de déploiement de la solution.</w:t>
+                            </w:r>
+                          </w:p>
+                        </w:txbxContent>
+                      </v:textbox>
+                    </v:shape>
+                    <v:shape id="ZoneTexte 19" o:spid="_x0000_s1035" type="#_x0000_t202" style="position:absolute;left:20129;top:15643;width:27292;height:3426;visibility:visible;mso-wrap-style:square;v-text-anchor:top" o:gfxdata="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" filled="f" strokecolor="black [3213]">
+                      <v:textbox>
+                        <w:txbxContent>
+                          <w:p>
+                            <w:pPr>
+                              <w:jc w:val="center"/>
+                              <w:rPr>
+                                <w:sz w:val="24"/>
+                              </w:rPr>
+                            </w:pPr>
+                            <w:r>
+                              <w:rPr>
+                                <w:color w:val="000000" w:themeColor="text1"/>
+                                <w:kern w:val="24"/>
+                                <w:sz w:val="16"/>
+                                <w:szCs w:val="16"/>
+                              </w:rPr>
+                              <w:t>Le fichier « README.md » reprend la description générale du projet et conseille sur son mode utilisation.</w:t>
+                            </w:r>
+                          </w:p>
+                        </w:txbxContent>
+                      </v:textbox>
+                    </v:shape>
+                    <v:shape id="ZoneTexte 20" o:spid="_x0000_s1036" type="#_x0000_t202" style="position:absolute;left:20129;top:19069;width:27292;height:3619;visibility:visible;mso-wrap-style:square;v-text-anchor:top" o:gfxdata="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" filled="f" strokecolor="black [3213]">
+                      <v:textbox>
+                        <w:txbxContent>
+                          <w:p>
+                            <w:pPr>
+                              <w:jc w:val="center"/>
+                              <w:rPr>
+                                <w:sz w:val="24"/>
+                              </w:rPr>
+                            </w:pPr>
+                            <w:r>
+                              <w:rPr>
+                                <w:color w:val="000000" w:themeColor="text1"/>
+                                <w:kern w:val="24"/>
+                                <w:sz w:val="16"/>
+                                <w:szCs w:val="16"/>
+                              </w:rPr>
+                              <w:t>Le fichier « requirements.txt » est un fichier utilisé par les scripts « DEPLOY_ENGINE ».</w:t>
+                            </w:r>
+                          </w:p>
+                        </w:txbxContent>
+                      </v:textbox>
+                    </v:shape>
+                  </v:group>
+                  <v:shape id="ZoneTexte 37" o:spid="_x0000_s1037" type="#_x0000_t202" style="position:absolute;left:14161;top:48;width:16845;height:3694;visibility:visible;mso-wrap-style:square;v-text-anchor:top" o:gfxdata="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" filled="f" stroked="f">
+                    <v:textbox>
+                      <w:txbxContent>
+                        <w:p>
+                          <w:pPr>
+                            <w:jc w:val="center"/>
+                            <w:rPr>
+                              <w:i/>
+                              <w:iCs/>
+                              <w:sz w:val="24"/>
+                            </w:rPr>
+                          </w:pPr>
+                          <w:r>
+                            <w:rPr>
+                              <w:rFonts w:asciiTheme="minorHAnsi" w:hAnsi="Calibri" w:cstheme="minorBidi"/>
+                              <w:i/>
+                              <w:iCs/>
+                              <w:color w:val="000000" w:themeColor="text1"/>
+                              <w:kern w:val="24"/>
+                              <w:sz w:val="36"/>
+                              <w:szCs w:val="36"/>
+                            </w:rPr>
+                            <w:t>SOLUTION</w:t>
+                          </w:r>
+                        </w:p>
+                      </w:txbxContent>
+                    </v:textbox>
+                  </v:shape>
+                </v:group>
+                <v:group id="Groupe 31" o:spid="_x0000_s1038" style="position:absolute;left:304;top:24942;width:21082;height:15894" coordorigin=",1627" coordsize="34353,14893" o:gfxdata="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">
+                  <v:group id="Groupe 45" o:spid="_x0000_s1039" style="position:absolute;top:3706;width:34353;height:12815" coordorigin=",3706" coordsize="24891,11493" o:gfxdata="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">
+                    <v:shape id="ZoneTexte 14" o:spid="_x0000_s1040" type="#_x0000_t202" style="position:absolute;top:3706;width:24891;height:11494;visibility:visible;mso-wrap-style:square;v-text-anchor:top" o:gfxdata="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" filled="f" strokecolor="black [3213]"/>
+                    <v:shape id="Image 47" o:spid="_x0000_s1041" type="#_x0000_t75" style="position:absolute;left:1016;top:4177;width:21747;height:9943;visibility:visible;mso-wrap-style:square" o:gfxdata="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">
+                      <v:imagedata r:id="rId22" o:title=""/>
+                    </v:shape>
+                  </v:group>
+                  <v:shape id="ZoneTexte 30" o:spid="_x0000_s1042" type="#_x0000_t202" style="position:absolute;left:7720;top:1627;width:17992;height:2079;visibility:visible;mso-wrap-style:square;v-text-anchor:top" o:gfxdata="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" filled="f" stroked="f">
+                    <v:textbox>
+                      <w:txbxContent>
+                        <w:p>
+                          <w:pPr>
+                            <w:jc w:val="center"/>
+                            <w:rPr>
+                              <w:sz w:val="16"/>
+                              <w:szCs w:val="16"/>
+                            </w:rPr>
+                          </w:pPr>
+                          <w:r>
+                            <w:rPr>
+                              <w:rFonts w:asciiTheme="minorHAnsi" w:hAnsi="Calibri" w:cstheme="minorBidi"/>
+                              <w:color w:val="000000" w:themeColor="text1"/>
+                              <w:kern w:val="24"/>
+                              <w:sz w:val="16"/>
+                              <w:szCs w:val="16"/>
+                            </w:rPr>
+                            <w:t>DOCUMENTATION</w:t>
+                          </w:r>
+                        </w:p>
+                      </w:txbxContent>
+                    </v:textbox>
+                  </v:shape>
+                </v:group>
+                <v:group id="Groupe 33" o:spid="_x0000_s1043" style="position:absolute;left:22961;top:24333;width:17933;height:16611" coordorigin="743,829" coordsize="17780,26001" o:gfxdata="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">
+                  <v:group id="Groupe 50" o:spid="_x0000_s1044" style="position:absolute;left:743;top:4054;width:17780;height:22777" coordorigin="743,4054" coordsize="17780,22777" o:gfxdata="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">
+                    <v:shape id="Image 51" o:spid="_x0000_s1045" type="#_x0000_t75" style="position:absolute;left:1917;top:5461;width:13945;height:20117;visibility:visible;mso-wrap-style:square" o:gfxdata="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">
+                      <v:imagedata r:id="rId23" o:title=""/>
+                    </v:shape>
+                    <v:shape id="ZoneTexte 23" o:spid="_x0000_s1046" type="#_x0000_t202" style="position:absolute;left:743;top:4054;width:17780;height:22777;visibility:visible;mso-wrap-style:square;v-text-anchor:top" o:gfxdata="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" filled="f" strokecolor="black [3213]"/>
+                  </v:group>
+                  <v:shape id="ZoneTexte 32" o:spid="_x0000_s1047" type="#_x0000_t202" style="position:absolute;left:3277;top:829;width:13379;height:3106;visibility:visible;mso-wrap-style:square;v-text-anchor:top" o:gfxdata="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" filled="f" stroked="f">
+                    <v:textbox>
+                      <w:txbxContent>
+                        <w:p>
+                          <w:pPr>
+                            <w:jc w:val="center"/>
+                            <w:rPr>
+                              <w:sz w:val="16"/>
+                              <w:szCs w:val="16"/>
+                            </w:rPr>
+                          </w:pPr>
+                          <w:r>
+                            <w:rPr>
+                              <w:rFonts w:asciiTheme="minorHAnsi" w:hAnsi="Calibri" w:cstheme="minorBidi"/>
+                              <w:color w:val="000000" w:themeColor="text1"/>
+                              <w:kern w:val="24"/>
+                              <w:sz w:val="16"/>
+                              <w:szCs w:val="16"/>
+                            </w:rPr>
+                            <w:t>DEPLOY_ENGINE</w:t>
+                          </w:r>
+                        </w:p>
+                      </w:txbxContent>
+                    </v:textbox>
+                  </v:shape>
+                </v:group>
+                <v:group id="Groupe 35" o:spid="_x0000_s1048" style="position:absolute;left:42164;top:24485;width:13106;height:16351" coordorigin=",409" coordsize="16865,24911" o:gfxdata="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">
+                  <v:group id="Groupe 55" o:spid="_x0000_s1049" style="position:absolute;top:3693;width:16865;height:21627" coordorigin=",3693" coordsize="16865,21627" o:gfxdata="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">
+                    <v:shape id="ZoneTexte 27" o:spid="_x0000_s1050" type="#_x0000_t202" style="position:absolute;top:3693;width:16865;height:21627;visibility:visible;mso-wrap-style:square;v-text-anchor:top" o:gfxdata="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" filled="f" strokecolor="black [3213]"/>
+                    <v:shape id="Image 57" o:spid="_x0000_s1051" type="#_x0000_t75" style="position:absolute;left:533;top:6091;width:15799;height:17379;visibility:visible;mso-wrap-style:square" o:gfxdata="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">
+                      <v:imagedata r:id="rId24" o:title=""/>
+                    </v:shape>
+                  </v:group>
+                  <v:shape id="ZoneTexte 34" o:spid="_x0000_s1052" type="#_x0000_t202" style="position:absolute;left:2727;top:409;width:11124;height:3011;visibility:visible;mso-wrap-style:square;v-text-anchor:top" o:gfxdata="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" filled="f" stroked="f">
+                    <v:textbox>
+                      <w:txbxContent>
+                        <w:p>
+                          <w:pPr>
+                            <w:jc w:val="center"/>
+                            <w:rPr>
+                              <w:sz w:val="16"/>
+                              <w:szCs w:val="16"/>
+                            </w:rPr>
+                          </w:pPr>
+                          <w:r>
+                            <w:rPr>
+                              <w:rFonts w:asciiTheme="minorHAnsi" w:hAnsi="Calibri" w:cstheme="minorBidi"/>
+                              <w:color w:val="000000" w:themeColor="text1"/>
+                              <w:kern w:val="24"/>
+                              <w:sz w:val="16"/>
+                              <w:szCs w:val="16"/>
+                            </w:rPr>
+                            <w:t>OC_PIZZA</w:t>
+                          </w:r>
+                        </w:p>
+                      </w:txbxContent>
+                    </v:textbox>
+                  </v:shape>
+                </v:group>
+              </v:group>
+            </w:pict>
+          </mc:Fallback>
+        </mc:AlternateContent>
+      </w:r>
+    </w:p>
+    <w:p>
+      <w:pPr>
+        <w:pStyle w:val="Corpsdetexte"/>
+      </w:pPr>
+    </w:p>
+    <w:p>
+      <w:pPr>
+        <w:pStyle w:val="Corpsdetexte"/>
+        <w:jc w:val="left"/>
+      </w:pPr>
+    </w:p>
+    <w:p>
+      <w:pPr>
+        <w:pStyle w:val="Corpsdetexte"/>
+        <w:jc w:val="left"/>
+      </w:pPr>
+      <w:r>
+        <w:br w:type="textWrapping" w:clear="all"/>
+      </w:r>
+    </w:p>
+    <w:p>
+      <w:pPr>
+        <w:pStyle w:val="Corpsdetexte"/>
+        <w:jc w:val="left"/>
+      </w:pPr>
+    </w:p>
+    <w:p>
+      <w:pPr>
+        <w:pStyle w:val="Corpsdetexte"/>
+        <w:jc w:val="left"/>
+      </w:pPr>
+    </w:p>
+    <w:p>
+      <w:pPr>
+        <w:pStyle w:val="Corpsdetexte"/>
+        <w:jc w:val="left"/>
+      </w:pPr>
+    </w:p>
+    <w:p>
+      <w:pPr>
+        <w:pStyle w:val="Corpsdetexte"/>
         <w:jc w:val="center"/>
       </w:pPr>
-      <w:r>
-        <w:rPr>
-          <w:noProof/>
-        </w:rPr>
-        <w:drawing>
-          <wp:inline distT="0" distB="0" distL="0" distR="0" wp14:anchorId="23C4505D" wp14:editId="3AE1915C">
-            <wp:extent cx="812800" cy="653699"/>
-            <wp:effectExtent l="0" t="0" r="6350" b="0"/>
-            <wp:docPr id="13" name="Image 13"/>
-            <wp:cNvGraphicFramePr>
-              <a:graphicFrameLocks xmlns:a="http://schemas.openxmlformats.org/drawingml/2006/main" noChangeAspect="1"/>
-            </wp:cNvGraphicFramePr>
-            <a:graphic xmlns:a="http://schemas.openxmlformats.org/drawingml/2006/main">
-              <a:graphicData uri="http://schemas.openxmlformats.org/drawingml/2006/picture">
-                <pic:pic xmlns:pic="http://schemas.openxmlformats.org/drawingml/2006/picture">
-                  <pic:nvPicPr>
-                    <pic:cNvPr id="1" name=""/>
-                    <pic:cNvPicPr/>
-                  </pic:nvPicPr>
-                  <pic:blipFill>
-                    <a:blip r:embed="rId16"/>
-                    <a:stretch>
-                      <a:fillRect/>
-                    </a:stretch>
-                  </pic:blipFill>
-                  <pic:spPr>
-                    <a:xfrm>
-                      <a:off x="0" y="0"/>
-                      <a:ext cx="831458" cy="668705"/>
-                    </a:xfrm>
-                    <a:prstGeom prst="rect">
-                      <a:avLst/>
-                    </a:prstGeom>
-                  </pic:spPr>
-                </pic:pic>
-              </a:graphicData>
-            </a:graphic>
-          </wp:inline>
-        </w:drawing>
-      </w:r>
     </w:p>
     <w:p>
       <w:pPr>
@@ -3794,7 +4847,7 @@
         <w:jc w:val="left"/>
       </w:pPr>
       <w:r>
-        <w:t>Le répertoire « DOCUMENTATION » contient l’ensemble des dossiers liés à la conception du projet OC PIZZA.</w:t>
+        <w:br w:type="textWrapping" w:clear="all"/>
       </w:r>
     </w:p>
     <w:p>
@@ -3802,112 +4855,35 @@
         <w:pStyle w:val="Corpsdetexte"/>
         <w:jc w:val="center"/>
       </w:pPr>
-      <w:r>
-        <w:rPr>
-          <w:noProof/>
-        </w:rPr>
-        <w:drawing>
-          <wp:inline distT="0" distB="0" distL="0" distR="0" wp14:anchorId="2C7DCA00" wp14:editId="23C4D75B">
-            <wp:extent cx="1402080" cy="560832"/>
-            <wp:effectExtent l="0" t="0" r="7620" b="0"/>
-            <wp:docPr id="16" name="Image 16"/>
-            <wp:cNvGraphicFramePr>
-              <a:graphicFrameLocks xmlns:a="http://schemas.openxmlformats.org/drawingml/2006/main" noChangeAspect="1"/>
-            </wp:cNvGraphicFramePr>
-            <a:graphic xmlns:a="http://schemas.openxmlformats.org/drawingml/2006/main">
-              <a:graphicData uri="http://schemas.openxmlformats.org/drawingml/2006/picture">
-                <pic:pic xmlns:pic="http://schemas.openxmlformats.org/drawingml/2006/picture">
-                  <pic:nvPicPr>
-                    <pic:cNvPr id="1" name=""/>
-                    <pic:cNvPicPr/>
-                  </pic:nvPicPr>
-                  <pic:blipFill>
-                    <a:blip r:embed="rId17"/>
-                    <a:stretch>
-                      <a:fillRect/>
-                    </a:stretch>
-                  </pic:blipFill>
-                  <pic:spPr>
-                    <a:xfrm>
-                      <a:off x="0" y="0"/>
-                      <a:ext cx="1424798" cy="569919"/>
-                    </a:xfrm>
-                    <a:prstGeom prst="rect">
-                      <a:avLst/>
-                    </a:prstGeom>
-                  </pic:spPr>
-                </pic:pic>
-              </a:graphicData>
-            </a:graphic>
-          </wp:inline>
-        </w:drawing>
-      </w:r>
-    </w:p>
-    <w:p>
-      <w:pPr>
-        <w:pStyle w:val="Corpsdetexte"/>
-        <w:jc w:val="left"/>
-      </w:pPr>
-      <w:r>
-        <w:t>Le répertoire « OC_PIZZA » est le projet DJANGO de la solution, soit, le site web à déployer.</w:t>
-      </w:r>
     </w:p>
     <w:p>
       <w:pPr>
         <w:pStyle w:val="Corpsdetexte"/>
         <w:jc w:val="center"/>
       </w:pPr>
-      <w:r>
-        <w:drawing>
-          <wp:inline distT="0" distB="0" distL="0" distR="0" wp14:anchorId="00CE50CF" wp14:editId="250706D5">
-            <wp:extent cx="822960" cy="1118258"/>
-            <wp:effectExtent l="0" t="0" r="0" b="5715"/>
-            <wp:docPr id="10" name="Image 10"/>
-            <wp:cNvGraphicFramePr>
-              <a:graphicFrameLocks xmlns:a="http://schemas.openxmlformats.org/drawingml/2006/main" noChangeAspect="1"/>
-            </wp:cNvGraphicFramePr>
-            <a:graphic xmlns:a="http://schemas.openxmlformats.org/drawingml/2006/main">
-              <a:graphicData uri="http://schemas.openxmlformats.org/drawingml/2006/picture">
-                <pic:pic xmlns:pic="http://schemas.openxmlformats.org/drawingml/2006/picture">
-                  <pic:nvPicPr>
-                    <pic:cNvPr id="1" name=""/>
-                    <pic:cNvPicPr/>
-                  </pic:nvPicPr>
-                  <pic:blipFill>
-                    <a:blip r:embed="rId18"/>
-                    <a:stretch>
-                      <a:fillRect/>
-                    </a:stretch>
-                  </pic:blipFill>
-                  <pic:spPr>
-                    <a:xfrm>
-                      <a:off x="0" y="0"/>
-                      <a:ext cx="842104" cy="1144272"/>
-                    </a:xfrm>
-                    <a:prstGeom prst="rect">
-                      <a:avLst/>
-                    </a:prstGeom>
-                  </pic:spPr>
-                </pic:pic>
-              </a:graphicData>
-            </a:graphic>
-          </wp:inline>
-        </w:drawing>
-      </w:r>
-    </w:p>
-    <w:p>
-      <w:pPr>
-        <w:pStyle w:val="Corpsdetexte"/>
-        <w:jc w:val="left"/>
-      </w:pPr>
-      <w:r>
-        <w:t>Le répertoire « </w:t>
-      </w:r>
-      <w:proofErr w:type="spellStart"/>
-      <w:r>
-        <w:t>deploy</w:t>
-      </w:r>
-      <w:proofErr w:type="spellEnd"/>
+    </w:p>
+    <w:p>
+      <w:pPr>
+        <w:pStyle w:val="Corpsdetexte"/>
+        <w:jc w:val="center"/>
+      </w:pPr>
+    </w:p>
+    <w:p>
+      <w:pPr>
+        <w:pStyle w:val="Corpsdetexte"/>
+        <w:jc w:val="center"/>
+      </w:pPr>
+    </w:p>
+    <w:p>
+      <w:pPr>
+        <w:pStyle w:val="Corpsdetexte"/>
+      </w:pPr>
+    </w:p>
+    <w:p>
+      <w:pPr>
+        <w:pStyle w:val="Corpsdetexte"/>
+        <w:jc w:val="center"/>
+      </w:pPr>
     </w:p>
     <w:p>
       <w:pPr>
@@ -3934,6 +4910,14 @@
         <w:pStyle w:val="Corpsdetexte"/>
       </w:pPr>
       <w:r>
+        <w:t>Le déploiement du site web est entièrement géré par les éléments du répertoire « DEPLOY_ENGINE ».</w:t>
+      </w:r>
+    </w:p>
+    <w:p>
+      <w:pPr>
+        <w:pStyle w:val="Corpsdetexte"/>
+      </w:pPr>
+      <w:r>
         <w:t>Le site web</w:t>
       </w:r>
       <w:r>
@@ -3983,7 +4967,6 @@
         <w:pStyle w:val="Corpsdetexte"/>
       </w:pPr>
       <w:r>
-        <w:lastRenderedPageBreak/>
         <w:t>Le serveur d’application GUNICORN sera installé et configuré pour s’interfacer avec les applications du site.</w:t>
       </w:r>
     </w:p>
@@ -4084,7 +5067,7 @@
                     <pic:cNvPicPr/>
                   </pic:nvPicPr>
                   <pic:blipFill>
-                    <a:blip r:embed="rId19"/>
+                    <a:blip r:embed="rId25"/>
                     <a:stretch>
                       <a:fillRect/>
                     </a:stretch>
@@ -4149,7 +5132,7 @@
                     <pic:cNvPicPr/>
                   </pic:nvPicPr>
                   <pic:blipFill>
-                    <a:blip r:embed="rId20"/>
+                    <a:blip r:embed="rId26"/>
                     <a:stretch>
                       <a:fillRect/>
                     </a:stretch>
@@ -4176,7 +5159,19 @@
         <w:jc w:val="left"/>
       </w:pPr>
       <w:r>
-        <w:t xml:space="preserve">Chaque artefact est une étape de déploiement. Elle contient chacune les opérations d’installation, de configuration et de lancement de cette dernière. Avant l’exécution de ces scripts, il est important de les édités afin de corriger et confirmer leur contenu. </w:t>
+        <w:t>Chaque artefact est une étape de déploiement.</w:t>
+      </w:r>
+      <w:r>
+        <w:t xml:space="preserve"> C</w:t>
+      </w:r>
+      <w:r>
+        <w:t>hacu</w:t>
+      </w:r>
+      <w:r>
+        <w:t>n contient</w:t>
+      </w:r>
+      <w:r>
+        <w:t xml:space="preserve"> les opérations d’installation, de configuration et de lancement. Avant l’exécution de ces scripts, il est important de les édités afin de corriger et confirmer leur contenu. </w:t>
       </w:r>
     </w:p>
     <w:p>
@@ -4196,6 +5191,30 @@
         <w:pStyle w:val="Corpsdetexte"/>
         <w:jc w:val="left"/>
       </w:pPr>
+    </w:p>
+    <w:p>
+      <w:pPr>
+        <w:pStyle w:val="Corpsdetexte"/>
+        <w:jc w:val="left"/>
+      </w:pPr>
+    </w:p>
+    <w:p>
+      <w:pPr>
+        <w:pStyle w:val="Corpsdetexte"/>
+        <w:jc w:val="left"/>
+      </w:pPr>
+    </w:p>
+    <w:p>
+      <w:pPr>
+        <w:pStyle w:val="Corpsdetexte"/>
+        <w:jc w:val="left"/>
+      </w:pPr>
+    </w:p>
+    <w:p>
+      <w:pPr>
+        <w:pStyle w:val="Corpsdetexte"/>
+        <w:jc w:val="left"/>
+      </w:pPr>
       <w:r>
         <w:t xml:space="preserve">L’exécution des </w:t>
       </w:r>
@@ -4203,15 +5222,43 @@
         <w:t>six</w:t>
       </w:r>
       <w:r>
-        <w:t xml:space="preserve"> scripts cités précédemment est géré par un gestionnaire de déploiement « </w:t>
-      </w:r>
-      <w:proofErr w:type="spellStart"/>
-      <w:r>
-        <w:t>deploy_engine</w:t>
-      </w:r>
-      <w:proofErr w:type="spellEnd"/>
-      <w:r>
-        <w:t xml:space="preserve"> ». Il assure la configuration et l’installation générale des étapes de déploiement. </w:t>
+        <w:t xml:space="preserve"> scripts cités précédemment</w:t>
+      </w:r>
+      <w:r>
+        <w:t>,</w:t>
+      </w:r>
+      <w:r>
+        <w:t xml:space="preserve"> est géré</w:t>
+      </w:r>
+      <w:r>
+        <w:t>e</w:t>
+      </w:r>
+      <w:r>
+        <w:t xml:space="preserve"> par un gestionnaire de déploiement « deploy</w:t>
+      </w:r>
+      <w:r>
+        <w:t>-</w:t>
+      </w:r>
+      <w:r>
+        <w:t>engine</w:t>
+      </w:r>
+      <w:r>
+        <w:t>.sh</w:t>
+      </w:r>
+      <w:r>
+        <w:t xml:space="preserve"> ». Il assure </w:t>
+      </w:r>
+      <w:r>
+        <w:t>le séquencement</w:t>
+      </w:r>
+      <w:r>
+        <w:t xml:space="preserve"> </w:t>
+      </w:r>
+      <w:r>
+        <w:t>de</w:t>
+      </w:r>
+      <w:r>
+        <w:t xml:space="preserve"> l’installation générale des étapes de déploiement. </w:t>
       </w:r>
     </w:p>
     <w:p>
@@ -4239,7 +5286,7 @@
                     <pic:cNvPicPr/>
                   </pic:nvPicPr>
                   <pic:blipFill>
-                    <a:blip r:embed="rId21"/>
+                    <a:blip r:embed="rId27"/>
                     <a:stretch>
                       <a:fillRect/>
                     </a:stretch>
@@ -4262,6 +5309,114 @@
     </w:p>
     <w:p>
       <w:pPr>
+        <w:pStyle w:val="Corpsdetexte"/>
+        <w:jc w:val="left"/>
+      </w:pPr>
+    </w:p>
+    <w:p>
+      <w:pPr>
+        <w:pStyle w:val="Corpsdetexte"/>
+        <w:jc w:val="left"/>
+      </w:pPr>
+    </w:p>
+    <w:p>
+      <w:pPr>
+        <w:pStyle w:val="Corpsdetexte"/>
+        <w:jc w:val="left"/>
+      </w:pPr>
+    </w:p>
+    <w:p>
+      <w:pPr>
+        <w:pStyle w:val="Corpsdetexte"/>
+        <w:jc w:val="left"/>
+      </w:pPr>
+    </w:p>
+    <w:p>
+      <w:pPr>
+        <w:pStyle w:val="Corpsdetexte"/>
+        <w:jc w:val="left"/>
+      </w:pPr>
+    </w:p>
+    <w:p>
+      <w:pPr>
+        <w:pStyle w:val="Corpsdetexte"/>
+        <w:jc w:val="left"/>
+      </w:pPr>
+    </w:p>
+    <w:p>
+      <w:pPr>
+        <w:pStyle w:val="Corpsdetexte"/>
+        <w:jc w:val="left"/>
+      </w:pPr>
+    </w:p>
+    <w:p>
+      <w:pPr>
+        <w:pStyle w:val="Corpsdetexte"/>
+        <w:jc w:val="left"/>
+      </w:pPr>
+    </w:p>
+    <w:p>
+      <w:pPr>
+        <w:pStyle w:val="Corpsdetexte"/>
+        <w:jc w:val="left"/>
+      </w:pPr>
+    </w:p>
+    <w:p>
+      <w:pPr>
+        <w:pStyle w:val="Corpsdetexte"/>
+        <w:jc w:val="left"/>
+      </w:pPr>
+    </w:p>
+    <w:p>
+      <w:pPr>
+        <w:pStyle w:val="Corpsdetexte"/>
+        <w:jc w:val="left"/>
+      </w:pPr>
+    </w:p>
+    <w:p>
+      <w:pPr>
+        <w:pStyle w:val="Corpsdetexte"/>
+        <w:jc w:val="left"/>
+      </w:pPr>
+    </w:p>
+    <w:p>
+      <w:pPr>
+        <w:pStyle w:val="Corpsdetexte"/>
+        <w:jc w:val="left"/>
+      </w:pPr>
+    </w:p>
+    <w:p>
+      <w:pPr>
+        <w:pStyle w:val="Corpsdetexte"/>
+        <w:jc w:val="left"/>
+      </w:pPr>
+    </w:p>
+    <w:p>
+      <w:pPr>
+        <w:pStyle w:val="Corpsdetexte"/>
+        <w:jc w:val="left"/>
+      </w:pPr>
+    </w:p>
+    <w:p>
+      <w:pPr>
+        <w:pStyle w:val="Corpsdetexte"/>
+        <w:jc w:val="left"/>
+      </w:pPr>
+    </w:p>
+    <w:p>
+      <w:pPr>
+        <w:pStyle w:val="Corpsdetexte"/>
+        <w:jc w:val="left"/>
+      </w:pPr>
+    </w:p>
+    <w:p>
+      <w:pPr>
+        <w:pStyle w:val="Corpsdetexte"/>
+        <w:jc w:val="left"/>
+      </w:pPr>
+    </w:p>
+    <w:p>
+      <w:pPr>
         <w:pStyle w:val="Titre3"/>
       </w:pPr>
       <w:r>
@@ -4506,6 +5661,881 @@
           <w:color w:val="000000" w:themeColor="text1"/>
         </w:rPr>
       </w:pPr>
+      <w:r>
+        <w:rPr>
+          <w:color w:val="000000" w:themeColor="text1"/>
+        </w:rPr>
+        <w:t>Sur votre machine locale, récupérez l’ensemble de la solution actuellement disponible sur GITHUB :</w:t>
+      </w:r>
+    </w:p>
+    <w:p>
+      <w:pPr>
+        <w:pStyle w:val="Corpsdetexte"/>
+        <w:jc w:val="center"/>
+        <w:rPr>
+          <w:color w:val="000000" w:themeColor="text1"/>
+        </w:rPr>
+      </w:pPr>
+      <w:r>
+        <w:rPr>
+          <w:color w:val="000000" w:themeColor="text1"/>
+        </w:rPr>
+        <w:drawing>
+          <wp:inline distT="0" distB="0" distL="0" distR="0" wp14:anchorId="6F70CE6F" wp14:editId="55AC78AD">
+            <wp:extent cx="510584" cy="106689"/>
+            <wp:effectExtent l="0" t="0" r="3810" b="7620"/>
+            <wp:docPr id="64" name="Image 64"/>
+            <wp:cNvGraphicFramePr>
+              <a:graphicFrameLocks xmlns:a="http://schemas.openxmlformats.org/drawingml/2006/main" noChangeAspect="1"/>
+            </wp:cNvGraphicFramePr>
+            <a:graphic xmlns:a="http://schemas.openxmlformats.org/drawingml/2006/main">
+              <a:graphicData uri="http://schemas.openxmlformats.org/drawingml/2006/picture">
+                <pic:pic xmlns:pic="http://schemas.openxmlformats.org/drawingml/2006/picture">
+                  <pic:nvPicPr>
+                    <pic:cNvPr id="1" name=""/>
+                    <pic:cNvPicPr/>
+                  </pic:nvPicPr>
+                  <pic:blipFill>
+                    <a:blip r:embed="rId28"/>
+                    <a:stretch>
+                      <a:fillRect/>
+                    </a:stretch>
+                  </pic:blipFill>
+                  <pic:spPr>
+                    <a:xfrm>
+                      <a:off x="0" y="0"/>
+                      <a:ext cx="510584" cy="106689"/>
+                    </a:xfrm>
+                    <a:prstGeom prst="rect">
+                      <a:avLst/>
+                    </a:prstGeom>
+                  </pic:spPr>
+                </pic:pic>
+              </a:graphicData>
+            </a:graphic>
+          </wp:inline>
+        </w:drawing>
+      </w:r>
+      <w:r>
+        <w:rPr>
+          <w:color w:val="000000" w:themeColor="text1"/>
+        </w:rPr>
+        <w:drawing>
+          <wp:inline distT="0" distB="0" distL="0" distR="0" wp14:anchorId="29D393A6" wp14:editId="34D402E0">
+            <wp:extent cx="5898391" cy="129551"/>
+            <wp:effectExtent l="0" t="0" r="7620" b="3810"/>
+            <wp:docPr id="63" name="Image 63"/>
+            <wp:cNvGraphicFramePr>
+              <a:graphicFrameLocks xmlns:a="http://schemas.openxmlformats.org/drawingml/2006/main" noChangeAspect="1"/>
+            </wp:cNvGraphicFramePr>
+            <a:graphic xmlns:a="http://schemas.openxmlformats.org/drawingml/2006/main">
+              <a:graphicData uri="http://schemas.openxmlformats.org/drawingml/2006/picture">
+                <pic:pic xmlns:pic="http://schemas.openxmlformats.org/drawingml/2006/picture">
+                  <pic:nvPicPr>
+                    <pic:cNvPr id="1" name=""/>
+                    <pic:cNvPicPr/>
+                  </pic:nvPicPr>
+                  <pic:blipFill>
+                    <a:blip r:embed="rId29"/>
+                    <a:stretch>
+                      <a:fillRect/>
+                    </a:stretch>
+                  </pic:blipFill>
+                  <pic:spPr>
+                    <a:xfrm>
+                      <a:off x="0" y="0"/>
+                      <a:ext cx="5898391" cy="129551"/>
+                    </a:xfrm>
+                    <a:prstGeom prst="rect">
+                      <a:avLst/>
+                    </a:prstGeom>
+                  </pic:spPr>
+                </pic:pic>
+              </a:graphicData>
+            </a:graphic>
+          </wp:inline>
+        </w:drawing>
+      </w:r>
+    </w:p>
+    <w:p>
+      <w:pPr>
+        <w:pStyle w:val="Corpsdetexte"/>
+        <w:rPr>
+          <w:color w:val="000000" w:themeColor="text1"/>
+        </w:rPr>
+      </w:pPr>
+      <w:r>
+        <w:rPr>
+          <w:color w:val="000000" w:themeColor="text1"/>
+        </w:rPr>
+        <w:t>Editez les scripts suivants afin d’y ajouter vos informations personnalisées :</w:t>
+      </w:r>
+    </w:p>
+    <w:p>
+      <w:pPr>
+        <w:pStyle w:val="Corpsdetexte"/>
+        <w:rPr>
+          <w:color w:val="000000" w:themeColor="text1"/>
+        </w:rPr>
+      </w:pPr>
+      <w:r>
+        <w:rPr>
+          <w:noProof/>
+          <w:color w:val="000000" w:themeColor="text1"/>
+        </w:rPr>
+        <mc:AlternateContent>
+          <mc:Choice Requires="wps">
+            <w:drawing>
+              <wp:anchor distT="0" distB="0" distL="114300" distR="114300" simplePos="0" relativeHeight="251666432" behindDoc="0" locked="0" layoutInCell="1" allowOverlap="1" wp14:anchorId="7680E0E1" wp14:editId="33E1F4FF">
+                <wp:simplePos x="0" y="0"/>
+                <wp:positionH relativeFrom="column">
+                  <wp:posOffset>2800350</wp:posOffset>
+                </wp:positionH>
+                <wp:positionV relativeFrom="paragraph">
+                  <wp:posOffset>34290</wp:posOffset>
+                </wp:positionV>
+                <wp:extent cx="3520440" cy="949960"/>
+                <wp:effectExtent l="0" t="0" r="22860" b="21590"/>
+                <wp:wrapNone/>
+                <wp:docPr id="71" name="Zone de texte 71"/>
+                <wp:cNvGraphicFramePr/>
+                <a:graphic xmlns:a="http://schemas.openxmlformats.org/drawingml/2006/main">
+                  <a:graphicData uri="http://schemas.microsoft.com/office/word/2010/wordprocessingShape">
+                    <wps:wsp>
+                      <wps:cNvSpPr txBox="1"/>
+                      <wps:spPr>
+                        <a:xfrm>
+                          <a:off x="0" y="0"/>
+                          <a:ext cx="3520440" cy="949960"/>
+                        </a:xfrm>
+                        <a:prstGeom prst="rect">
+                          <a:avLst/>
+                        </a:prstGeom>
+                        <a:ln/>
+                      </wps:spPr>
+                      <wps:style>
+                        <a:lnRef idx="2">
+                          <a:schemeClr val="dk1"/>
+                        </a:lnRef>
+                        <a:fillRef idx="1">
+                          <a:schemeClr val="lt1"/>
+                        </a:fillRef>
+                        <a:effectRef idx="0">
+                          <a:schemeClr val="dk1"/>
+                        </a:effectRef>
+                        <a:fontRef idx="minor">
+                          <a:schemeClr val="dk1"/>
+                        </a:fontRef>
+                      </wps:style>
+                      <wps:txbx>
+                        <w:txbxContent>
+                          <w:p/>
+                        </w:txbxContent>
+                      </wps:txbx>
+                      <wps:bodyPr rot="0" spcFirstLastPara="0" vertOverflow="overflow" horzOverflow="overflow" vert="horz" wrap="square" lIns="91440" tIns="45720" rIns="91440" bIns="45720" numCol="1" spcCol="0" rtlCol="0" fromWordArt="0" anchor="t" anchorCtr="0" forceAA="0" compatLnSpc="1">
+                        <a:prstTxWarp prst="textNoShape">
+                          <a:avLst/>
+                        </a:prstTxWarp>
+                        <a:noAutofit/>
+                      </wps:bodyPr>
+                    </wps:wsp>
+                  </a:graphicData>
+                </a:graphic>
+              </wp:anchor>
+            </w:drawing>
+          </mc:Choice>
+          <mc:Fallback>
+            <w:pict>
+              <v:shape w14:anchorId="7680E0E1" id="Zone de texte 71" o:spid="_x0000_s1053" type="#_x0000_t202" style="position:absolute;left:0;text-align:left;margin-left:220.5pt;margin-top:2.7pt;width:277.2pt;height:74.8pt;z-index:251666432;visibility:visible;mso-wrap-style:square;mso-wrap-distance-left:9pt;mso-wrap-distance-top:0;mso-wrap-distance-right:9pt;mso-wrap-distance-bottom:0;mso-position-horizontal:absolute;mso-position-horizontal-relative:text;mso-position-vertical:absolute;mso-position-vertical-relative:text;v-text-anchor:top" o:gfxdata="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" fillcolor="white [3201]" strokecolor="black [3200]" strokeweight="1pt">
+                <v:textbox>
+                  <w:txbxContent>
+                    <w:p/>
+                  </w:txbxContent>
+                </v:textbox>
+              </v:shape>
+            </w:pict>
+          </mc:Fallback>
+        </mc:AlternateContent>
+      </w:r>
+      <w:r>
+        <w:rPr>
+          <w:color w:val="000000" w:themeColor="text1"/>
+        </w:rPr>
+        <w:drawing>
+          <wp:inline distT="0" distB="0" distL="0" distR="0" wp14:anchorId="02989691" wp14:editId="0D6FB8E7">
+            <wp:extent cx="2616200" cy="1007653"/>
+            <wp:effectExtent l="0" t="0" r="0" b="2540"/>
+            <wp:docPr id="65" name="Image 65"/>
+            <wp:cNvGraphicFramePr>
+              <a:graphicFrameLocks xmlns:a="http://schemas.openxmlformats.org/drawingml/2006/main" noChangeAspect="1"/>
+            </wp:cNvGraphicFramePr>
+            <a:graphic xmlns:a="http://schemas.openxmlformats.org/drawingml/2006/main">
+              <a:graphicData uri="http://schemas.openxmlformats.org/drawingml/2006/picture">
+                <pic:pic xmlns:pic="http://schemas.openxmlformats.org/drawingml/2006/picture">
+                  <pic:nvPicPr>
+                    <pic:cNvPr id="1" name=""/>
+                    <pic:cNvPicPr/>
+                  </pic:nvPicPr>
+                  <pic:blipFill>
+                    <a:blip r:embed="rId30"/>
+                    <a:stretch>
+                      <a:fillRect/>
+                    </a:stretch>
+                  </pic:blipFill>
+                  <pic:spPr>
+                    <a:xfrm>
+                      <a:off x="0" y="0"/>
+                      <a:ext cx="2651446" cy="1021228"/>
+                    </a:xfrm>
+                    <a:prstGeom prst="rect">
+                      <a:avLst/>
+                    </a:prstGeom>
+                  </pic:spPr>
+                </pic:pic>
+              </a:graphicData>
+            </a:graphic>
+          </wp:inline>
+        </w:drawing>
+      </w:r>
+    </w:p>
+    <w:p>
+      <w:pPr>
+        <w:pStyle w:val="Corpsdetexte"/>
+        <w:rPr>
+          <w:color w:val="000000" w:themeColor="text1"/>
+        </w:rPr>
+      </w:pPr>
+      <w:r>
+        <w:rPr>
+          <w:noProof/>
+          <w:color w:val="000000" w:themeColor="text1"/>
+        </w:rPr>
+        <mc:AlternateContent>
+          <mc:Choice Requires="wps">
+            <w:drawing>
+              <wp:anchor distT="0" distB="0" distL="114300" distR="114300" simplePos="0" relativeHeight="251668480" behindDoc="0" locked="0" layoutInCell="1" allowOverlap="1" wp14:anchorId="6E2DD6BD" wp14:editId="31A12706">
+                <wp:simplePos x="0" y="0"/>
+                <wp:positionH relativeFrom="column">
+                  <wp:posOffset>2778760</wp:posOffset>
+                </wp:positionH>
+                <wp:positionV relativeFrom="paragraph">
+                  <wp:posOffset>5080</wp:posOffset>
+                </wp:positionV>
+                <wp:extent cx="3520440" cy="949960"/>
+                <wp:effectExtent l="0" t="0" r="22860" b="21590"/>
+                <wp:wrapNone/>
+                <wp:docPr id="72" name="Zone de texte 72"/>
+                <wp:cNvGraphicFramePr/>
+                <a:graphic xmlns:a="http://schemas.openxmlformats.org/drawingml/2006/main">
+                  <a:graphicData uri="http://schemas.microsoft.com/office/word/2010/wordprocessingShape">
+                    <wps:wsp>
+                      <wps:cNvSpPr txBox="1"/>
+                      <wps:spPr>
+                        <a:xfrm>
+                          <a:off x="0" y="0"/>
+                          <a:ext cx="3520440" cy="949960"/>
+                        </a:xfrm>
+                        <a:prstGeom prst="rect">
+                          <a:avLst/>
+                        </a:prstGeom>
+                        <a:ln/>
+                      </wps:spPr>
+                      <wps:style>
+                        <a:lnRef idx="2">
+                          <a:schemeClr val="dk1"/>
+                        </a:lnRef>
+                        <a:fillRef idx="1">
+                          <a:schemeClr val="lt1"/>
+                        </a:fillRef>
+                        <a:effectRef idx="0">
+                          <a:schemeClr val="dk1"/>
+                        </a:effectRef>
+                        <a:fontRef idx="minor">
+                          <a:schemeClr val="dk1"/>
+                        </a:fontRef>
+                      </wps:style>
+                      <wps:txbx>
+                        <w:txbxContent>
+                          <w:p/>
+                        </w:txbxContent>
+                      </wps:txbx>
+                      <wps:bodyPr rot="0" spcFirstLastPara="0" vertOverflow="overflow" horzOverflow="overflow" vert="horz" wrap="square" lIns="91440" tIns="45720" rIns="91440" bIns="45720" numCol="1" spcCol="0" rtlCol="0" fromWordArt="0" anchor="t" anchorCtr="0" forceAA="0" compatLnSpc="1">
+                        <a:prstTxWarp prst="textNoShape">
+                          <a:avLst/>
+                        </a:prstTxWarp>
+                        <a:noAutofit/>
+                      </wps:bodyPr>
+                    </wps:wsp>
+                  </a:graphicData>
+                </a:graphic>
+              </wp:anchor>
+            </w:drawing>
+          </mc:Choice>
+          <mc:Fallback>
+            <w:pict>
+              <v:shape w14:anchorId="6E2DD6BD" id="Zone de texte 72" o:spid="_x0000_s1054" type="#_x0000_t202" style="position:absolute;left:0;text-align:left;margin-left:218.8pt;margin-top:.4pt;width:277.2pt;height:74.8pt;z-index:251668480;visibility:visible;mso-wrap-style:square;mso-wrap-distance-left:9pt;mso-wrap-distance-top:0;mso-wrap-distance-right:9pt;mso-wrap-distance-bottom:0;mso-position-horizontal:absolute;mso-position-horizontal-relative:text;mso-position-vertical:absolute;mso-position-vertical-relative:text;v-text-anchor:top" o:gfxdata="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" fillcolor="white [3201]" strokecolor="black [3200]" strokeweight="1pt">
+                <v:textbox>
+                  <w:txbxContent>
+                    <w:p/>
+                  </w:txbxContent>
+                </v:textbox>
+              </v:shape>
+            </w:pict>
+          </mc:Fallback>
+        </mc:AlternateContent>
+      </w:r>
+      <w:r>
+        <w:rPr>
+          <w:color w:val="000000" w:themeColor="text1"/>
+        </w:rPr>
+        <w:drawing>
+          <wp:inline distT="0" distB="0" distL="0" distR="0" wp14:anchorId="4E82AC35" wp14:editId="43A59351">
+            <wp:extent cx="2621918" cy="1889760"/>
+            <wp:effectExtent l="0" t="0" r="6985" b="0"/>
+            <wp:docPr id="66" name="Image 66"/>
+            <wp:cNvGraphicFramePr>
+              <a:graphicFrameLocks xmlns:a="http://schemas.openxmlformats.org/drawingml/2006/main" noChangeAspect="1"/>
+            </wp:cNvGraphicFramePr>
+            <a:graphic xmlns:a="http://schemas.openxmlformats.org/drawingml/2006/main">
+              <a:graphicData uri="http://schemas.openxmlformats.org/drawingml/2006/picture">
+                <pic:pic xmlns:pic="http://schemas.openxmlformats.org/drawingml/2006/picture">
+                  <pic:nvPicPr>
+                    <pic:cNvPr id="1" name=""/>
+                    <pic:cNvPicPr/>
+                  </pic:nvPicPr>
+                  <pic:blipFill>
+                    <a:blip r:embed="rId31"/>
+                    <a:stretch>
+                      <a:fillRect/>
+                    </a:stretch>
+                  </pic:blipFill>
+                  <pic:spPr>
+                    <a:xfrm>
+                      <a:off x="0" y="0"/>
+                      <a:ext cx="2639892" cy="1902715"/>
+                    </a:xfrm>
+                    <a:prstGeom prst="rect">
+                      <a:avLst/>
+                    </a:prstGeom>
+                  </pic:spPr>
+                </pic:pic>
+              </a:graphicData>
+            </a:graphic>
+          </wp:inline>
+        </w:drawing>
+      </w:r>
+    </w:p>
+    <w:p>
+      <w:pPr>
+        <w:pStyle w:val="Corpsdetexte"/>
+        <w:rPr>
+          <w:color w:val="000000" w:themeColor="text1"/>
+        </w:rPr>
+      </w:pPr>
+      <w:r>
+        <w:rPr>
+          <w:noProof/>
+          <w:color w:val="000000" w:themeColor="text1"/>
+        </w:rPr>
+        <w:lastRenderedPageBreak/>
+        <mc:AlternateContent>
+          <mc:Choice Requires="wps">
+            <w:drawing>
+              <wp:anchor distT="0" distB="0" distL="114300" distR="114300" simplePos="0" relativeHeight="251670528" behindDoc="0" locked="0" layoutInCell="1" allowOverlap="1" wp14:anchorId="09E0F063" wp14:editId="79C08BAD">
+                <wp:simplePos x="0" y="0"/>
+                <wp:positionH relativeFrom="column">
+                  <wp:posOffset>2581910</wp:posOffset>
+                </wp:positionH>
+                <wp:positionV relativeFrom="paragraph">
+                  <wp:posOffset>7620</wp:posOffset>
+                </wp:positionV>
+                <wp:extent cx="3520440" cy="949960"/>
+                <wp:effectExtent l="0" t="0" r="22860" b="21590"/>
+                <wp:wrapNone/>
+                <wp:docPr id="73" name="Zone de texte 73"/>
+                <wp:cNvGraphicFramePr/>
+                <a:graphic xmlns:a="http://schemas.openxmlformats.org/drawingml/2006/main">
+                  <a:graphicData uri="http://schemas.microsoft.com/office/word/2010/wordprocessingShape">
+                    <wps:wsp>
+                      <wps:cNvSpPr txBox="1"/>
+                      <wps:spPr>
+                        <a:xfrm>
+                          <a:off x="0" y="0"/>
+                          <a:ext cx="3520440" cy="949960"/>
+                        </a:xfrm>
+                        <a:prstGeom prst="rect">
+                          <a:avLst/>
+                        </a:prstGeom>
+                        <a:ln/>
+                      </wps:spPr>
+                      <wps:style>
+                        <a:lnRef idx="2">
+                          <a:schemeClr val="dk1"/>
+                        </a:lnRef>
+                        <a:fillRef idx="1">
+                          <a:schemeClr val="lt1"/>
+                        </a:fillRef>
+                        <a:effectRef idx="0">
+                          <a:schemeClr val="dk1"/>
+                        </a:effectRef>
+                        <a:fontRef idx="minor">
+                          <a:schemeClr val="dk1"/>
+                        </a:fontRef>
+                      </wps:style>
+                      <wps:txbx>
+                        <w:txbxContent>
+                          <w:p/>
+                        </w:txbxContent>
+                      </wps:txbx>
+                      <wps:bodyPr rot="0" spcFirstLastPara="0" vertOverflow="overflow" horzOverflow="overflow" vert="horz" wrap="square" lIns="91440" tIns="45720" rIns="91440" bIns="45720" numCol="1" spcCol="0" rtlCol="0" fromWordArt="0" anchor="t" anchorCtr="0" forceAA="0" compatLnSpc="1">
+                        <a:prstTxWarp prst="textNoShape">
+                          <a:avLst/>
+                        </a:prstTxWarp>
+                        <a:noAutofit/>
+                      </wps:bodyPr>
+                    </wps:wsp>
+                  </a:graphicData>
+                </a:graphic>
+              </wp:anchor>
+            </w:drawing>
+          </mc:Choice>
+          <mc:Fallback>
+            <w:pict>
+              <v:shape w14:anchorId="09E0F063" id="Zone de texte 73" o:spid="_x0000_s1055" type="#_x0000_t202" style="position:absolute;left:0;text-align:left;margin-left:203.3pt;margin-top:.6pt;width:277.2pt;height:74.8pt;z-index:251670528;visibility:visible;mso-wrap-style:square;mso-wrap-distance-left:9pt;mso-wrap-distance-top:0;mso-wrap-distance-right:9pt;mso-wrap-distance-bottom:0;mso-position-horizontal:absolute;mso-position-horizontal-relative:text;mso-position-vertical:absolute;mso-position-vertical-relative:text;v-text-anchor:top" o:gfxdata="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" fillcolor="white [3201]" strokecolor="black [3200]" strokeweight="1pt">
+                <v:textbox>
+                  <w:txbxContent>
+                    <w:p/>
+                  </w:txbxContent>
+                </v:textbox>
+              </v:shape>
+            </w:pict>
+          </mc:Fallback>
+        </mc:AlternateContent>
+      </w:r>
+      <w:r>
+        <w:rPr>
+          <w:color w:val="000000" w:themeColor="text1"/>
+        </w:rPr>
+        <w:drawing>
+          <wp:inline distT="0" distB="0" distL="0" distR="0" wp14:anchorId="2AC58CD1" wp14:editId="4113AC84">
+            <wp:extent cx="2174240" cy="1711764"/>
+            <wp:effectExtent l="0" t="0" r="0" b="3175"/>
+            <wp:docPr id="67" name="Image 67"/>
+            <wp:cNvGraphicFramePr>
+              <a:graphicFrameLocks xmlns:a="http://schemas.openxmlformats.org/drawingml/2006/main" noChangeAspect="1"/>
+            </wp:cNvGraphicFramePr>
+            <a:graphic xmlns:a="http://schemas.openxmlformats.org/drawingml/2006/main">
+              <a:graphicData uri="http://schemas.openxmlformats.org/drawingml/2006/picture">
+                <pic:pic xmlns:pic="http://schemas.openxmlformats.org/drawingml/2006/picture">
+                  <pic:nvPicPr>
+                    <pic:cNvPr id="1" name=""/>
+                    <pic:cNvPicPr/>
+                  </pic:nvPicPr>
+                  <pic:blipFill>
+                    <a:blip r:embed="rId32"/>
+                    <a:stretch>
+                      <a:fillRect/>
+                    </a:stretch>
+                  </pic:blipFill>
+                  <pic:spPr>
+                    <a:xfrm>
+                      <a:off x="0" y="0"/>
+                      <a:ext cx="2187521" cy="1722220"/>
+                    </a:xfrm>
+                    <a:prstGeom prst="rect">
+                      <a:avLst/>
+                    </a:prstGeom>
+                  </pic:spPr>
+                </pic:pic>
+              </a:graphicData>
+            </a:graphic>
+          </wp:inline>
+        </w:drawing>
+      </w:r>
+    </w:p>
+    <w:p>
+      <w:pPr>
+        <w:pStyle w:val="Corpsdetexte"/>
+        <w:rPr>
+          <w:color w:val="000000" w:themeColor="text1"/>
+        </w:rPr>
+      </w:pPr>
+      <w:r>
+        <w:rPr>
+          <w:noProof/>
+          <w:color w:val="000000" w:themeColor="text1"/>
+        </w:rPr>
+        <mc:AlternateContent>
+          <mc:Choice Requires="wps">
+            <w:drawing>
+              <wp:anchor distT="0" distB="0" distL="114300" distR="114300" simplePos="0" relativeHeight="251672576" behindDoc="0" locked="0" layoutInCell="1" allowOverlap="1" wp14:anchorId="2EF8975F" wp14:editId="43E28B22">
+                <wp:simplePos x="0" y="0"/>
+                <wp:positionH relativeFrom="margin">
+                  <wp:align>right</wp:align>
+                </wp:positionH>
+                <wp:positionV relativeFrom="paragraph">
+                  <wp:posOffset>10160</wp:posOffset>
+                </wp:positionV>
+                <wp:extent cx="3520440" cy="949960"/>
+                <wp:effectExtent l="0" t="0" r="22860" b="21590"/>
+                <wp:wrapNone/>
+                <wp:docPr id="74" name="Zone de texte 74"/>
+                <wp:cNvGraphicFramePr/>
+                <a:graphic xmlns:a="http://schemas.openxmlformats.org/drawingml/2006/main">
+                  <a:graphicData uri="http://schemas.microsoft.com/office/word/2010/wordprocessingShape">
+                    <wps:wsp>
+                      <wps:cNvSpPr txBox="1"/>
+                      <wps:spPr>
+                        <a:xfrm>
+                          <a:off x="0" y="0"/>
+                          <a:ext cx="3520440" cy="949960"/>
+                        </a:xfrm>
+                        <a:prstGeom prst="rect">
+                          <a:avLst/>
+                        </a:prstGeom>
+                        <a:ln/>
+                      </wps:spPr>
+                      <wps:style>
+                        <a:lnRef idx="2">
+                          <a:schemeClr val="dk1"/>
+                        </a:lnRef>
+                        <a:fillRef idx="1">
+                          <a:schemeClr val="lt1"/>
+                        </a:fillRef>
+                        <a:effectRef idx="0">
+                          <a:schemeClr val="dk1"/>
+                        </a:effectRef>
+                        <a:fontRef idx="minor">
+                          <a:schemeClr val="dk1"/>
+                        </a:fontRef>
+                      </wps:style>
+                      <wps:txbx>
+                        <w:txbxContent>
+                          <w:p/>
+                        </w:txbxContent>
+                      </wps:txbx>
+                      <wps:bodyPr rot="0" spcFirstLastPara="0" vertOverflow="overflow" horzOverflow="overflow" vert="horz" wrap="square" lIns="91440" tIns="45720" rIns="91440" bIns="45720" numCol="1" spcCol="0" rtlCol="0" fromWordArt="0" anchor="t" anchorCtr="0" forceAA="0" compatLnSpc="1">
+                        <a:prstTxWarp prst="textNoShape">
+                          <a:avLst/>
+                        </a:prstTxWarp>
+                        <a:noAutofit/>
+                      </wps:bodyPr>
+                    </wps:wsp>
+                  </a:graphicData>
+                </a:graphic>
+              </wp:anchor>
+            </w:drawing>
+          </mc:Choice>
+          <mc:Fallback>
+            <w:pict>
+              <v:shape w14:anchorId="2EF8975F" id="Zone de texte 74" o:spid="_x0000_s1056" type="#_x0000_t202" style="position:absolute;left:0;text-align:left;margin-left:226pt;margin-top:.8pt;width:277.2pt;height:74.8pt;z-index:251672576;visibility:visible;mso-wrap-style:square;mso-wrap-distance-left:9pt;mso-wrap-distance-top:0;mso-wrap-distance-right:9pt;mso-wrap-distance-bottom:0;mso-position-horizontal:right;mso-position-horizontal-relative:margin;mso-position-vertical:absolute;mso-position-vertical-relative:text;v-text-anchor:top" o:gfxdata="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" fillcolor="white [3201]" strokecolor="black [3200]" strokeweight="1pt">
+                <v:textbox>
+                  <w:txbxContent>
+                    <w:p/>
+                  </w:txbxContent>
+                </v:textbox>
+                <w10:wrap anchorx="margin"/>
+              </v:shape>
+            </w:pict>
+          </mc:Fallback>
+        </mc:AlternateContent>
+      </w:r>
+      <w:r>
+        <w:rPr>
+          <w:color w:val="000000" w:themeColor="text1"/>
+        </w:rPr>
+        <w:drawing>
+          <wp:inline distT="0" distB="0" distL="0" distR="0" wp14:anchorId="5A21BF11" wp14:editId="5912803C">
+            <wp:extent cx="2179320" cy="1279047"/>
+            <wp:effectExtent l="0" t="0" r="0" b="0"/>
+            <wp:docPr id="68" name="Image 68"/>
+            <wp:cNvGraphicFramePr>
+              <a:graphicFrameLocks xmlns:a="http://schemas.openxmlformats.org/drawingml/2006/main" noChangeAspect="1"/>
+            </wp:cNvGraphicFramePr>
+            <a:graphic xmlns:a="http://schemas.openxmlformats.org/drawingml/2006/main">
+              <a:graphicData uri="http://schemas.openxmlformats.org/drawingml/2006/picture">
+                <pic:pic xmlns:pic="http://schemas.openxmlformats.org/drawingml/2006/picture">
+                  <pic:nvPicPr>
+                    <pic:cNvPr id="1" name=""/>
+                    <pic:cNvPicPr/>
+                  </pic:nvPicPr>
+                  <pic:blipFill>
+                    <a:blip r:embed="rId33"/>
+                    <a:stretch>
+                      <a:fillRect/>
+                    </a:stretch>
+                  </pic:blipFill>
+                  <pic:spPr>
+                    <a:xfrm>
+                      <a:off x="0" y="0"/>
+                      <a:ext cx="2213608" cy="1299170"/>
+                    </a:xfrm>
+                    <a:prstGeom prst="rect">
+                      <a:avLst/>
+                    </a:prstGeom>
+                  </pic:spPr>
+                </pic:pic>
+              </a:graphicData>
+            </a:graphic>
+          </wp:inline>
+        </w:drawing>
+      </w:r>
+    </w:p>
+    <w:p>
+      <w:pPr>
+        <w:pStyle w:val="Corpsdetexte"/>
+        <w:rPr>
+          <w:color w:val="000000" w:themeColor="text1"/>
+        </w:rPr>
+      </w:pPr>
+      <w:r>
+        <w:rPr>
+          <w:noProof/>
+          <w:color w:val="000000" w:themeColor="text1"/>
+        </w:rPr>
+        <mc:AlternateContent>
+          <mc:Choice Requires="wps">
+            <w:drawing>
+              <wp:anchor distT="0" distB="0" distL="114300" distR="114300" simplePos="0" relativeHeight="251674624" behindDoc="0" locked="0" layoutInCell="1" allowOverlap="1" wp14:anchorId="204EF374" wp14:editId="4E8F4D6F">
+                <wp:simplePos x="0" y="0"/>
+                <wp:positionH relativeFrom="margin">
+                  <wp:align>right</wp:align>
+                </wp:positionH>
+                <wp:positionV relativeFrom="paragraph">
+                  <wp:posOffset>6350</wp:posOffset>
+                </wp:positionV>
+                <wp:extent cx="3520440" cy="949960"/>
+                <wp:effectExtent l="0" t="0" r="22860" b="21590"/>
+                <wp:wrapNone/>
+                <wp:docPr id="75" name="Zone de texte 75"/>
+                <wp:cNvGraphicFramePr/>
+                <a:graphic xmlns:a="http://schemas.openxmlformats.org/drawingml/2006/main">
+                  <a:graphicData uri="http://schemas.microsoft.com/office/word/2010/wordprocessingShape">
+                    <wps:wsp>
+                      <wps:cNvSpPr txBox="1"/>
+                      <wps:spPr>
+                        <a:xfrm>
+                          <a:off x="0" y="0"/>
+                          <a:ext cx="3520440" cy="949960"/>
+                        </a:xfrm>
+                        <a:prstGeom prst="rect">
+                          <a:avLst/>
+                        </a:prstGeom>
+                        <a:ln/>
+                      </wps:spPr>
+                      <wps:style>
+                        <a:lnRef idx="2">
+                          <a:schemeClr val="dk1"/>
+                        </a:lnRef>
+                        <a:fillRef idx="1">
+                          <a:schemeClr val="lt1"/>
+                        </a:fillRef>
+                        <a:effectRef idx="0">
+                          <a:schemeClr val="dk1"/>
+                        </a:effectRef>
+                        <a:fontRef idx="minor">
+                          <a:schemeClr val="dk1"/>
+                        </a:fontRef>
+                      </wps:style>
+                      <wps:txbx>
+                        <w:txbxContent>
+                          <w:p/>
+                        </w:txbxContent>
+                      </wps:txbx>
+                      <wps:bodyPr rot="0" spcFirstLastPara="0" vertOverflow="overflow" horzOverflow="overflow" vert="horz" wrap="square" lIns="91440" tIns="45720" rIns="91440" bIns="45720" numCol="1" spcCol="0" rtlCol="0" fromWordArt="0" anchor="t" anchorCtr="0" forceAA="0" compatLnSpc="1">
+                        <a:prstTxWarp prst="textNoShape">
+                          <a:avLst/>
+                        </a:prstTxWarp>
+                        <a:noAutofit/>
+                      </wps:bodyPr>
+                    </wps:wsp>
+                  </a:graphicData>
+                </a:graphic>
+              </wp:anchor>
+            </w:drawing>
+          </mc:Choice>
+          <mc:Fallback>
+            <w:pict>
+              <v:shape w14:anchorId="204EF374" id="Zone de texte 75" o:spid="_x0000_s1057" type="#_x0000_t202" style="position:absolute;left:0;text-align:left;margin-left:226pt;margin-top:.5pt;width:277.2pt;height:74.8pt;z-index:251674624;visibility:visible;mso-wrap-style:square;mso-wrap-distance-left:9pt;mso-wrap-distance-top:0;mso-wrap-distance-right:9pt;mso-wrap-distance-bottom:0;mso-position-horizontal:right;mso-position-horizontal-relative:margin;mso-position-vertical:absolute;mso-position-vertical-relative:text;v-text-anchor:top" o:gfxdata="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" fillcolor="white [3201]" strokecolor="black [3200]" strokeweight="1pt">
+                <v:textbox>
+                  <w:txbxContent>
+                    <w:p/>
+                  </w:txbxContent>
+                </v:textbox>
+                <w10:wrap anchorx="margin"/>
+              </v:shape>
+            </w:pict>
+          </mc:Fallback>
+        </mc:AlternateContent>
+      </w:r>
+      <w:r>
+        <w:rPr>
+          <w:color w:val="000000" w:themeColor="text1"/>
+        </w:rPr>
+        <w:drawing>
+          <wp:inline distT="0" distB="0" distL="0" distR="0" wp14:anchorId="691A32D6" wp14:editId="6741D6BB">
+            <wp:extent cx="2199640" cy="1696865"/>
+            <wp:effectExtent l="0" t="0" r="0" b="0"/>
+            <wp:docPr id="69" name="Image 69"/>
+            <wp:cNvGraphicFramePr>
+              <a:graphicFrameLocks xmlns:a="http://schemas.openxmlformats.org/drawingml/2006/main" noChangeAspect="1"/>
+            </wp:cNvGraphicFramePr>
+            <a:graphic xmlns:a="http://schemas.openxmlformats.org/drawingml/2006/main">
+              <a:graphicData uri="http://schemas.openxmlformats.org/drawingml/2006/picture">
+                <pic:pic xmlns:pic="http://schemas.openxmlformats.org/drawingml/2006/picture">
+                  <pic:nvPicPr>
+                    <pic:cNvPr id="1" name=""/>
+                    <pic:cNvPicPr/>
+                  </pic:nvPicPr>
+                  <pic:blipFill>
+                    <a:blip r:embed="rId34"/>
+                    <a:stretch>
+                      <a:fillRect/>
+                    </a:stretch>
+                  </pic:blipFill>
+                  <pic:spPr>
+                    <a:xfrm>
+                      <a:off x="0" y="0"/>
+                      <a:ext cx="2208492" cy="1703694"/>
+                    </a:xfrm>
+                    <a:prstGeom prst="rect">
+                      <a:avLst/>
+                    </a:prstGeom>
+                  </pic:spPr>
+                </pic:pic>
+              </a:graphicData>
+            </a:graphic>
+          </wp:inline>
+        </w:drawing>
+      </w:r>
+    </w:p>
+    <w:p>
+      <w:pPr>
+        <w:pStyle w:val="Corpsdetexte"/>
+        <w:rPr>
+          <w:color w:val="000000" w:themeColor="text1"/>
+        </w:rPr>
+      </w:pPr>
+      <w:r>
+        <w:rPr>
+          <w:noProof/>
+          <w:color w:val="000000" w:themeColor="text1"/>
+        </w:rPr>
+        <mc:AlternateContent>
+          <mc:Choice Requires="wps">
+            <w:drawing>
+              <wp:anchor distT="0" distB="0" distL="114300" distR="114300" simplePos="0" relativeHeight="251676672" behindDoc="0" locked="0" layoutInCell="1" allowOverlap="1" wp14:anchorId="69D7D746" wp14:editId="6A36E7CA">
+                <wp:simplePos x="0" y="0"/>
+                <wp:positionH relativeFrom="margin">
+                  <wp:posOffset>2531110</wp:posOffset>
+                </wp:positionH>
+                <wp:positionV relativeFrom="paragraph">
+                  <wp:posOffset>6350</wp:posOffset>
+                </wp:positionV>
+                <wp:extent cx="3520440" cy="949960"/>
+                <wp:effectExtent l="0" t="0" r="22860" b="21590"/>
+                <wp:wrapNone/>
+                <wp:docPr id="76" name="Zone de texte 76"/>
+                <wp:cNvGraphicFramePr/>
+                <a:graphic xmlns:a="http://schemas.openxmlformats.org/drawingml/2006/main">
+                  <a:graphicData uri="http://schemas.microsoft.com/office/word/2010/wordprocessingShape">
+                    <wps:wsp>
+                      <wps:cNvSpPr txBox="1"/>
+                      <wps:spPr>
+                        <a:xfrm>
+                          <a:off x="0" y="0"/>
+                          <a:ext cx="3520440" cy="949960"/>
+                        </a:xfrm>
+                        <a:prstGeom prst="rect">
+                          <a:avLst/>
+                        </a:prstGeom>
+                        <a:ln/>
+                      </wps:spPr>
+                      <wps:style>
+                        <a:lnRef idx="2">
+                          <a:schemeClr val="dk1"/>
+                        </a:lnRef>
+                        <a:fillRef idx="1">
+                          <a:schemeClr val="lt1"/>
+                        </a:fillRef>
+                        <a:effectRef idx="0">
+                          <a:schemeClr val="dk1"/>
+                        </a:effectRef>
+                        <a:fontRef idx="minor">
+                          <a:schemeClr val="dk1"/>
+                        </a:fontRef>
+                      </wps:style>
+                      <wps:txbx>
+                        <w:txbxContent>
+                          <w:p/>
+                        </w:txbxContent>
+                      </wps:txbx>
+                      <wps:bodyPr rot="0" spcFirstLastPara="0" vertOverflow="overflow" horzOverflow="overflow" vert="horz" wrap="square" lIns="91440" tIns="45720" rIns="91440" bIns="45720" numCol="1" spcCol="0" rtlCol="0" fromWordArt="0" anchor="t" anchorCtr="0" forceAA="0" compatLnSpc="1">
+                        <a:prstTxWarp prst="textNoShape">
+                          <a:avLst/>
+                        </a:prstTxWarp>
+                        <a:noAutofit/>
+                      </wps:bodyPr>
+                    </wps:wsp>
+                  </a:graphicData>
+                </a:graphic>
+              </wp:anchor>
+            </w:drawing>
+          </mc:Choice>
+          <mc:Fallback>
+            <w:pict>
+              <v:shape w14:anchorId="69D7D746" id="Zone de texte 76" o:spid="_x0000_s1058" type="#_x0000_t202" style="position:absolute;left:0;text-align:left;margin-left:199.3pt;margin-top:.5pt;width:277.2pt;height:74.8pt;z-index:251676672;visibility:visible;mso-wrap-style:square;mso-wrap-distance-left:9pt;mso-wrap-distance-top:0;mso-wrap-distance-right:9pt;mso-wrap-distance-bottom:0;mso-position-horizontal:absolute;mso-position-horizontal-relative:margin;mso-position-vertical:absolute;mso-position-vertical-relative:text;v-text-anchor:top" o:gfxdata="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" fillcolor="white [3201]" strokecolor="black [3200]" strokeweight="1pt">
+                <v:textbox>
+                  <w:txbxContent>
+                    <w:p/>
+                  </w:txbxContent>
+                </v:textbox>
+                <w10:wrap anchorx="margin"/>
+              </v:shape>
+            </w:pict>
+          </mc:Fallback>
+        </mc:AlternateContent>
+      </w:r>
+      <w:r>
+        <w:rPr>
+          <w:color w:val="000000" w:themeColor="text1"/>
+        </w:rPr>
+        <w:drawing>
+          <wp:inline distT="0" distB="0" distL="0" distR="0" wp14:anchorId="1CC781C3" wp14:editId="37526338">
+            <wp:extent cx="2235200" cy="1422799"/>
+            <wp:effectExtent l="0" t="0" r="0" b="6350"/>
+            <wp:docPr id="70" name="Image 70"/>
+            <wp:cNvGraphicFramePr>
+              <a:graphicFrameLocks xmlns:a="http://schemas.openxmlformats.org/drawingml/2006/main" noChangeAspect="1"/>
+            </wp:cNvGraphicFramePr>
+            <a:graphic xmlns:a="http://schemas.openxmlformats.org/drawingml/2006/main">
+              <a:graphicData uri="http://schemas.openxmlformats.org/drawingml/2006/picture">
+                <pic:pic xmlns:pic="http://schemas.openxmlformats.org/drawingml/2006/picture">
+                  <pic:nvPicPr>
+                    <pic:cNvPr id="1" name=""/>
+                    <pic:cNvPicPr/>
+                  </pic:nvPicPr>
+                  <pic:blipFill>
+                    <a:blip r:embed="rId35"/>
+                    <a:stretch>
+                      <a:fillRect/>
+                    </a:stretch>
+                  </pic:blipFill>
+                  <pic:spPr>
+                    <a:xfrm>
+                      <a:off x="0" y="0"/>
+                      <a:ext cx="2257428" cy="1436948"/>
+                    </a:xfrm>
+                    <a:prstGeom prst="rect">
+                      <a:avLst/>
+                    </a:prstGeom>
+                  </pic:spPr>
+                </pic:pic>
+              </a:graphicData>
+            </a:graphic>
+          </wp:inline>
+        </w:drawing>
+      </w:r>
     </w:p>
     <w:p>
       <w:pPr>
@@ -4518,16 +6548,28 @@
     <w:p>
       <w:pPr>
         <w:pStyle w:val="Corpsdetexte"/>
-      </w:pPr>
-      <w:r>
+        <w:rPr>
+          <w:color w:val="FF0000"/>
+        </w:rPr>
+      </w:pPr>
+      <w:r>
+        <w:rPr>
+          <w:color w:val="FF0000"/>
+        </w:rPr>
         <w:t xml:space="preserve">Voici les variables d'environnement reconnues par les </w:t>
       </w:r>
       <w:proofErr w:type="spellStart"/>
       <w:r>
+        <w:rPr>
+          <w:color w:val="FF0000"/>
+        </w:rPr>
         <w:t>batches</w:t>
       </w:r>
       <w:proofErr w:type="spellEnd"/>
       <w:r>
+        <w:rPr>
+          <w:color w:val="FF0000"/>
+        </w:rPr>
         <w:t xml:space="preserve"> de l’application XXX :</w:t>
       </w:r>
     </w:p>
@@ -4572,8 +6614,14 @@
             <w:pPr>
               <w:pStyle w:val="Tableauentte"/>
               <w:jc w:val="center"/>
+              <w:rPr>
+                <w:color w:val="FF0000"/>
+              </w:rPr>
             </w:pPr>
             <w:r>
+              <w:rPr>
+                <w:color w:val="FF0000"/>
+              </w:rPr>
               <w:t>Nom</w:t>
             </w:r>
           </w:p>
@@ -4595,8 +6643,14 @@
             <w:pPr>
               <w:pStyle w:val="Tableauentte"/>
               <w:jc w:val="center"/>
+              <w:rPr>
+                <w:color w:val="FF0000"/>
+              </w:rPr>
             </w:pPr>
             <w:r>
+              <w:rPr>
+                <w:color w:val="FF0000"/>
+              </w:rPr>
               <w:t>Obligatoire</w:t>
             </w:r>
           </w:p>
@@ -4618,8 +6672,14 @@
           <w:p>
             <w:pPr>
               <w:pStyle w:val="Tableauentte"/>
+              <w:rPr>
+                <w:color w:val="FF0000"/>
+              </w:rPr>
             </w:pPr>
             <w:r>
+              <w:rPr>
+                <w:color w:val="FF0000"/>
+              </w:rPr>
               <w:t>Description</w:t>
             </w:r>
           </w:p>
@@ -4642,8 +6702,14 @@
             <w:pPr>
               <w:pStyle w:val="Contenudetableau"/>
               <w:jc w:val="center"/>
+              <w:rPr>
+                <w:color w:val="FF0000"/>
+              </w:rPr>
             </w:pPr>
             <w:r>
+              <w:rPr>
+                <w:color w:val="FF0000"/>
+              </w:rPr>
               <w:t>XXX_HOME</w:t>
             </w:r>
           </w:p>
@@ -4664,9 +6730,15 @@
             <w:pPr>
               <w:pStyle w:val="Contenudetableau"/>
               <w:jc w:val="center"/>
+              <w:rPr>
+                <w:color w:val="FF0000"/>
+              </w:rPr>
             </w:pPr>
             <w:proofErr w:type="gramStart"/>
             <w:r>
+              <w:rPr>
+                <w:color w:val="FF0000"/>
+              </w:rPr>
               <w:t>non</w:t>
             </w:r>
             <w:proofErr w:type="gramEnd"/>
@@ -4689,8 +6761,14 @@
             <w:pPr>
               <w:pStyle w:val="Contenudetableau"/>
               <w:jc w:val="both"/>
+              <w:rPr>
+                <w:color w:val="FF0000"/>
+              </w:rPr>
             </w:pPr>
             <w:r>
+              <w:rPr>
+                <w:color w:val="FF0000"/>
+              </w:rPr>
               <w:t>Répertoire racine de l’installation de l’application</w:t>
             </w:r>
           </w:p>
@@ -4713,6 +6791,9 @@
             <w:pPr>
               <w:pStyle w:val="Contenudetableau"/>
               <w:jc w:val="center"/>
+              <w:rPr>
+                <w:color w:val="FF0000"/>
+              </w:rPr>
             </w:pPr>
           </w:p>
         </w:tc>
@@ -4732,6 +6813,9 @@
             <w:pPr>
               <w:pStyle w:val="Contenudetableau"/>
               <w:jc w:val="center"/>
+              <w:rPr>
+                <w:color w:val="FF0000"/>
+              </w:rPr>
             </w:pPr>
           </w:p>
         </w:tc>
@@ -4752,6 +6836,9 @@
             <w:pPr>
               <w:pStyle w:val="Contenudetableau"/>
               <w:jc w:val="both"/>
+              <w:rPr>
+                <w:color w:val="FF0000"/>
+              </w:rPr>
             </w:pPr>
           </w:p>
         </w:tc>
@@ -4760,21 +6847,36 @@
     <w:p>
       <w:pPr>
         <w:pStyle w:val="Corpsdetexte"/>
-      </w:pPr>
-    </w:p>
-    <w:p>
-      <w:pPr>
-        <w:pStyle w:val="Corpsdetexte"/>
-      </w:pPr>
-      <w:r>
+        <w:rPr>
+          <w:color w:val="FF0000"/>
+        </w:rPr>
+      </w:pPr>
+    </w:p>
+    <w:p>
+      <w:pPr>
+        <w:pStyle w:val="Corpsdetexte"/>
+        <w:rPr>
+          <w:color w:val="FF0000"/>
+        </w:rPr>
+      </w:pPr>
+      <w:r>
+        <w:rPr>
+          <w:color w:val="FF0000"/>
+        </w:rPr>
         <w:t>Définissez les variables d’environnement nécessaires comme ceci...</w:t>
       </w:r>
     </w:p>
     <w:p>
       <w:pPr>
         <w:pStyle w:val="Corpsdetexte"/>
-      </w:pPr>
-      <w:r>
+        <w:rPr>
+          <w:color w:val="FF0000"/>
+        </w:rPr>
+      </w:pPr>
+      <w:r>
+        <w:rPr>
+          <w:color w:val="FF0000"/>
+        </w:rPr>
         <w:t>...</w:t>
       </w:r>
     </w:p>
@@ -4906,7 +7008,6 @@
         <w:pStyle w:val="Titre4"/>
       </w:pPr>
       <w:r>
-        <w:lastRenderedPageBreak/>
         <w:t xml:space="preserve">Fichier </w:t>
       </w:r>
       <w:proofErr w:type="spellStart"/>
@@ -5884,8 +7985,8 @@
       </w:pPr>
     </w:p>
     <w:sectPr>
-      <w:headerReference w:type="default" r:id="rId22"/>
-      <w:footerReference w:type="default" r:id="rId23"/>
+      <w:headerReference w:type="default" r:id="rId36"/>
+      <w:footerReference w:type="default" r:id="rId37"/>
       <w:pgSz w:w="11906" w:h="16838"/>
       <w:pgMar w:top="2180" w:right="1134" w:bottom="1990" w:left="1134" w:header="1134" w:footer="1134" w:gutter="0"/>
       <w:cols w:space="720"/>
@@ -8135,7 +10236,6 @@
   <w:style w:type="character" w:default="1" w:styleId="Policepardfaut">
     <w:name w:val="Default Paragraph Font"/>
     <w:uiPriority w:val="1"/>
-    <w:semiHidden/>
     <w:unhideWhenUsed/>
   </w:style>
   <w:style w:type="table" w:default="1" w:styleId="TableauNormal">

</xml_diff>

<commit_message>
12th commit - on master branch - Updating Projet_9_Dossier_d_exploitation_1.0.docx - Adding supervision process - To Do : Restore process
</commit_message>
<xml_diff>
--- a/DOCUMENTATION/Projet_9_Dossier_d_exploitation_1.0.docx
+++ b/DOCUMENTATION/Projet_9_Dossier_d_exploitation_1.0.docx
@@ -8104,6 +8104,9 @@
         <w:pStyle w:val="Corpsdetexte"/>
       </w:pPr>
       <w:r>
+        <w:rPr>
+          <w:noProof/>
+        </w:rPr>
         <mc:AlternateContent>
           <mc:Choice Requires="wpg">
             <w:drawing>
@@ -8119,7 +8122,7 @@
                 <wp:effectExtent l="0" t="0" r="19050" b="13335"/>
                 <wp:wrapNone/>
                 <wp:docPr id="145" name="Groupe 33"/>
-                <wp:cNvGraphicFramePr xmlns:a="http://schemas.openxmlformats.org/drawingml/2006/main"/>
+                <wp:cNvGraphicFramePr/>
                 <a:graphic xmlns:a="http://schemas.openxmlformats.org/drawingml/2006/main">
                   <a:graphicData uri="http://schemas.microsoft.com/office/word/2010/wordprocessingGroup">
                     <wpg:wgp>
@@ -10358,12 +10361,10 @@
                         <w:txbxContent>
                           <w:p>
                             <w:proofErr w:type="spellStart"/>
-                            <w:proofErr w:type="gramStart"/>
                             <w:r>
                               <w:t>gunicorn.service</w:t>
                             </w:r>
                             <w:proofErr w:type="spellEnd"/>
-                            <w:proofErr w:type="gramEnd"/>
                           </w:p>
                           <w:p>
                             <w:pPr>
@@ -10379,13 +10380,8 @@
                           </w:p>
                           <w:p>
                             <w:proofErr w:type="spellStart"/>
-                            <w:proofErr w:type="gramStart"/>
                             <w:r>
-                              <w:t>ngnix</w:t>
-                            </w:r>
-                            <w:proofErr w:type="gramEnd"/>
-                            <w:r>
-                              <w:t>_OC_PIZZA</w:t>
+                              <w:t>ngnix_OC_PIZZA</w:t>
                             </w:r>
                             <w:proofErr w:type="spellEnd"/>
                           </w:p>
@@ -10428,12 +10424,10 @@
                   <w:txbxContent>
                     <w:p>
                       <w:proofErr w:type="spellStart"/>
-                      <w:proofErr w:type="gramStart"/>
                       <w:r>
                         <w:t>gunicorn.service</w:t>
                       </w:r>
                       <w:proofErr w:type="spellEnd"/>
-                      <w:proofErr w:type="gramEnd"/>
                     </w:p>
                     <w:p>
                       <w:pPr>
@@ -10449,13 +10443,8 @@
                     </w:p>
                     <w:p>
                       <w:proofErr w:type="spellStart"/>
-                      <w:proofErr w:type="gramStart"/>
                       <w:r>
-                        <w:t>ngnix</w:t>
-                      </w:r>
-                      <w:proofErr w:type="gramEnd"/>
-                      <w:r>
-                        <w:t>_OC_PIZZA</w:t>
+                        <w:t>ngnix_OC_PIZZA</w:t>
                       </w:r>
                       <w:proofErr w:type="spellEnd"/>
                     </w:p>
@@ -10526,13 +10515,11 @@
         <w:t xml:space="preserve">Fichier </w:t>
       </w:r>
       <w:proofErr w:type="spellStart"/>
-      <w:proofErr w:type="gramStart"/>
       <w:r>
         <w:t>gunicorn.service</w:t>
       </w:r>
       <w:bookmarkEnd w:id="22"/>
       <w:proofErr w:type="spellEnd"/>
-      <w:proofErr w:type="gramEnd"/>
     </w:p>
     <w:p>
       <w:pPr>
@@ -11930,23 +11917,13 @@
         <w:t>-</w:t>
       </w:r>
       <w:proofErr w:type="spellStart"/>
-      <w:proofErr w:type="gramStart"/>
       <w:r>
         <w:rPr>
           <w:b/>
           <w:bCs/>
           <w:color w:val="FF0000"/>
         </w:rPr>
-        <w:t>Dcom.ocpizza.apps</w:t>
-      </w:r>
-      <w:proofErr w:type="gramEnd"/>
-      <w:r>
-        <w:rPr>
-          <w:b/>
-          <w:bCs/>
-          <w:color w:val="FF0000"/>
-        </w:rPr>
-        <w:t>.conf</w:t>
+        <w:t>Dcom.ocpizza.apps.conf</w:t>
       </w:r>
       <w:proofErr w:type="spellEnd"/>
       <w:r>
@@ -12211,25 +12188,7 @@
           <w:bCs/>
           <w:color w:val="FF0000"/>
         </w:rPr>
-        <w:t xml:space="preserve"> (postgresql-9.</w:t>
-      </w:r>
-      <w:proofErr w:type="gramStart"/>
-      <w:r>
-        <w:rPr>
-          <w:b/>
-          <w:bCs/>
-          <w:color w:val="FF0000"/>
-        </w:rPr>
-        <w:t>2.x.</w:t>
-      </w:r>
-      <w:proofErr w:type="gramEnd"/>
-      <w:r>
-        <w:rPr>
-          <w:b/>
-          <w:bCs/>
-          <w:color w:val="FF0000"/>
-        </w:rPr>
-        <w:t>)</w:t>
+        <w:t xml:space="preserve"> (postgresql-9.2.x.)</w:t>
       </w:r>
       <w:r>
         <w:rPr>
@@ -15279,7 +15238,7 @@
                 <wp:effectExtent l="0" t="0" r="0" b="635"/>
                 <wp:wrapNone/>
                 <wp:docPr id="124" name="Groupe 15"/>
-                <wp:cNvGraphicFramePr xmlns:a="http://schemas.openxmlformats.org/drawingml/2006/main"/>
+                <wp:cNvGraphicFramePr/>
                 <a:graphic xmlns:a="http://schemas.openxmlformats.org/drawingml/2006/main">
                   <a:graphicData uri="http://schemas.microsoft.com/office/word/2010/wordprocessingGroup">
                     <wpg:wgp>
@@ -15585,6 +15544,9 @@
         </mc:AlternateContent>
       </w:r>
       <w:r>
+        <w:rPr>
+          <w:noProof/>
+        </w:rPr>
         <mc:AlternateContent>
           <mc:Choice Requires="wpg">
             <w:drawing>
@@ -15600,7 +15562,7 @@
                 <wp:effectExtent l="0" t="0" r="0" b="0"/>
                 <wp:wrapNone/>
                 <wp:docPr id="121" name="Groupe 12"/>
-                <wp:cNvGraphicFramePr xmlns:a="http://schemas.openxmlformats.org/drawingml/2006/main"/>
+                <wp:cNvGraphicFramePr/>
                 <a:graphic xmlns:a="http://schemas.openxmlformats.org/drawingml/2006/main">
                   <a:graphicData uri="http://schemas.microsoft.com/office/word/2010/wordprocessingGroup">
                     <wpg:wgp>
@@ -15810,6 +15772,9 @@
         </mc:AlternateContent>
       </w:r>
       <w:r>
+        <w:rPr>
+          <w:noProof/>
+        </w:rPr>
         <mc:AlternateContent>
           <mc:Choice Requires="wpg">
             <w:drawing>
@@ -15825,7 +15790,7 @@
                 <wp:effectExtent l="0" t="0" r="0" b="9525"/>
                 <wp:wrapNone/>
                 <wp:docPr id="118" name="Groupe 2"/>
-                <wp:cNvGraphicFramePr xmlns:a="http://schemas.openxmlformats.org/drawingml/2006/main"/>
+                <wp:cNvGraphicFramePr/>
                 <a:graphic xmlns:a="http://schemas.openxmlformats.org/drawingml/2006/main">
                   <a:graphicData uri="http://schemas.microsoft.com/office/word/2010/wordprocessingGroup">
                     <wpg:wgp>
@@ -16481,6 +16446,9 @@
         <w:pStyle w:val="Corpsdetexte"/>
       </w:pPr>
       <w:r>
+        <w:rPr>
+          <w:noProof/>
+        </w:rPr>
         <mc:AlternateContent>
           <mc:Choice Requires="wpg">
             <w:drawing>
@@ -16496,7 +16464,7 @@
                 <wp:effectExtent l="0" t="0" r="0" b="7620"/>
                 <wp:wrapNone/>
                 <wp:docPr id="128" name="Groupe 27"/>
-                <wp:cNvGraphicFramePr xmlns:a="http://schemas.openxmlformats.org/drawingml/2006/main"/>
+                <wp:cNvGraphicFramePr/>
                 <a:graphic xmlns:a="http://schemas.openxmlformats.org/drawingml/2006/main">
                   <a:graphicData uri="http://schemas.microsoft.com/office/word/2010/wordprocessingGroup">
                     <wpg:wgp>
@@ -16853,6 +16821,9 @@
         <w:pStyle w:val="Corpsdetexte"/>
       </w:pPr>
       <w:r>
+        <w:rPr>
+          <w:noProof/>
+        </w:rPr>
         <mc:AlternateContent>
           <mc:Choice Requires="wpg">
             <w:drawing>
@@ -16868,7 +16839,7 @@
                 <wp:effectExtent l="0" t="0" r="26670" b="0"/>
                 <wp:wrapNone/>
                 <wp:docPr id="134" name="Groupe 10"/>
-                <wp:cNvGraphicFramePr xmlns:a="http://schemas.openxmlformats.org/drawingml/2006/main"/>
+                <wp:cNvGraphicFramePr/>
                 <a:graphic xmlns:a="http://schemas.openxmlformats.org/drawingml/2006/main">
                   <a:graphicData uri="http://schemas.microsoft.com/office/word/2010/wordprocessingGroup">
                     <wpg:wgp>
@@ -17039,6 +17010,9 @@
         </mc:AlternateContent>
       </w:r>
       <w:r>
+        <w:rPr>
+          <w:noProof/>
+        </w:rPr>
         <mc:AlternateContent>
           <mc:Choice Requires="wpg">
             <w:drawing>
@@ -17054,7 +17028,7 @@
                 <wp:effectExtent l="0" t="0" r="14605" b="7620"/>
                 <wp:wrapNone/>
                 <wp:docPr id="131" name="Groupe 29"/>
-                <wp:cNvGraphicFramePr xmlns:a="http://schemas.openxmlformats.org/drawingml/2006/main"/>
+                <wp:cNvGraphicFramePr/>
                 <a:graphic xmlns:a="http://schemas.openxmlformats.org/drawingml/2006/main">
                   <a:graphicData uri="http://schemas.microsoft.com/office/word/2010/wordprocessingGroup">
                     <wpg:wgp>
@@ -17303,6 +17277,9 @@
         <w:jc w:val="center"/>
       </w:pPr>
       <w:r>
+        <w:rPr>
+          <w:noProof/>
+        </w:rPr>
         <w:drawing>
           <wp:inline distT="0" distB="0" distL="0" distR="0" wp14:anchorId="35D127E8" wp14:editId="33F4C47A">
             <wp:extent cx="5692633" cy="335309"/>
@@ -17364,6 +17341,9 @@
         <w:pStyle w:val="Corpsdetexte"/>
       </w:pPr>
       <w:r>
+        <w:rPr>
+          <w:noProof/>
+        </w:rPr>
         <mc:AlternateContent>
           <mc:Choice Requires="wpg">
             <w:drawing>
@@ -17379,7 +17359,7 @@
                 <wp:effectExtent l="0" t="0" r="23495" b="13335"/>
                 <wp:wrapNone/>
                 <wp:docPr id="142" name="Groupe 14"/>
-                <wp:cNvGraphicFramePr xmlns:a="http://schemas.openxmlformats.org/drawingml/2006/main"/>
+                <wp:cNvGraphicFramePr/>
                 <a:graphic xmlns:a="http://schemas.openxmlformats.org/drawingml/2006/main">
                   <a:graphicData uri="http://schemas.microsoft.com/office/word/2010/wordprocessingGroup">
                     <wpg:wgp>
@@ -17616,38 +17596,159 @@
     </w:p>
     <w:p>
       <w:pPr>
+        <w:pStyle w:val="Corpsdetexte"/>
+      </w:pPr>
+      <w:r>
+        <w:t>L</w:t>
+      </w:r>
+      <w:r>
+        <w:t>e service de</w:t>
+      </w:r>
+      <w:r>
+        <w:t xml:space="preserve"> su</w:t>
+      </w:r>
+      <w:r>
+        <w:t>rveillance du site web OC PIZZA n’a pas été intégré dans la procédure de déploiement semi-automatisée. Il est donc recommandé d’installer un tel service après le déploiement du site.</w:t>
+      </w:r>
+    </w:p>
+    <w:p>
+      <w:pPr>
+        <w:pStyle w:val="Corpsdetexte"/>
+      </w:pPr>
+      <w:r>
+        <w:t xml:space="preserve">Le service retenu pour la surveillance de l’application web est SUPERVISOR. </w:t>
+      </w:r>
+    </w:p>
+    <w:p>
+      <w:pPr>
+        <w:pStyle w:val="Corpsdetexte"/>
+      </w:pPr>
+      <w:r>
+        <w:t>La procédure de mise en place de la surveillance est automatisée. Cependant, une intervention est nécessaire avant son exécution. Les éléments de surveillance se trouve dans le répertoire « SUPERVISON_ENGINE ». Ce répertoire contient par défaut deux artefacts :</w:t>
+      </w:r>
+    </w:p>
+    <w:p>
+      <w:pPr>
+        <w:pStyle w:val="Corpsdetexte"/>
+      </w:pPr>
+    </w:p>
+    <w:p>
+      <w:pPr>
+        <w:pStyle w:val="Corpsdetexte"/>
+      </w:pPr>
+      <w:r>
+        <w:t xml:space="preserve">Son installation et son utilisation sont décrites dans les sous-parties suivantes. </w:t>
+      </w:r>
+    </w:p>
+    <w:p>
+      <w:pPr>
+        <w:pStyle w:val="Corpsdetexte"/>
+      </w:pPr>
+    </w:p>
+    <w:p>
+      <w:pPr>
         <w:pStyle w:val="Titre2"/>
+      </w:pPr>
+      <w:r>
+        <w:t>Description des artefacts</w:t>
+      </w:r>
+    </w:p>
+    <w:p>
+      <w:pPr>
+        <w:pStyle w:val="Corpsdetexte"/>
+      </w:pPr>
+    </w:p>
+    <w:p>
+      <w:pPr>
+        <w:pStyle w:val="Titre2"/>
+        <w:rPr>
+          <w:color w:val="auto"/>
+        </w:rPr>
+      </w:pPr>
+      <w:bookmarkStart w:id="61" w:name="_Toc62474578"/>
+      <w:r>
+        <w:rPr>
+          <w:color w:val="auto"/>
+        </w:rPr>
+        <w:t>Configuration</w:t>
+      </w:r>
+      <w:r>
+        <w:rPr>
+          <w:color w:val="auto"/>
+        </w:rPr>
+        <w:t xml:space="preserve"> d</w:t>
+      </w:r>
+      <w:r>
+        <w:rPr>
+          <w:color w:val="auto"/>
+        </w:rPr>
+        <w:t>u fichier</w:t>
+      </w:r>
+      <w:r>
+        <w:rPr>
+          <w:color w:val="auto"/>
+        </w:rPr>
+        <w:t xml:space="preserve"> </w:t>
+      </w:r>
+      <w:bookmarkEnd w:id="61"/>
+      <w:proofErr w:type="spellStart"/>
+      <w:r>
+        <w:rPr>
+          <w:color w:val="auto"/>
+        </w:rPr>
+        <w:t>supervisord.conf</w:t>
+      </w:r>
+      <w:proofErr w:type="spellEnd"/>
+    </w:p>
+    <w:p>
+      <w:pPr>
+        <w:pStyle w:val="Corpsdetexte"/>
+      </w:pPr>
+      <w:r>
+        <w:t>Veuillez trouver ci-dessous la procédure d’installation du service SUPERVISOR :</w:t>
+      </w:r>
+    </w:p>
+    <w:p>
+      <w:pPr>
+        <w:pStyle w:val="Corpsdetexte"/>
+      </w:pPr>
+    </w:p>
+    <w:p>
+      <w:pPr>
+        <w:pStyle w:val="Titre2"/>
+      </w:pPr>
+      <w:r>
+        <w:t xml:space="preserve">Utilisation de </w:t>
+      </w:r>
+      <w:proofErr w:type="spellStart"/>
+      <w:r>
+        <w:t>Supervisor</w:t>
+      </w:r>
+      <w:proofErr w:type="spellEnd"/>
+    </w:p>
+    <w:p>
+      <w:pPr>
+        <w:pStyle w:val="Corpsdetexte"/>
         <w:rPr>
           <w:color w:val="00B050"/>
         </w:rPr>
       </w:pPr>
-      <w:bookmarkStart w:id="61" w:name="_Toc62474578"/>
       <w:r>
         <w:rPr>
           <w:color w:val="00B050"/>
         </w:rPr>
-        <w:t>Supervision de l’application web</w:t>
-      </w:r>
-      <w:bookmarkEnd w:id="61"/>
-    </w:p>
-    <w:p>
-      <w:pPr>
-        <w:pStyle w:val="Corpsdetexte"/>
-        <w:rPr>
-          <w:color w:val="00B050"/>
-        </w:rPr>
-      </w:pPr>
-      <w:r>
-        <w:rPr>
-          <w:color w:val="00B050"/>
-        </w:rPr>
         <w:t>Afin de tester que l’application web est toujours fonctionnelles, faire ceci…</w:t>
       </w:r>
     </w:p>
     <w:p>
       <w:pPr>
-        <w:pStyle w:val="Corpsdetexte"/>
-      </w:pPr>
+        <w:tabs>
+          <w:tab w:val="left" w:pos="1590"/>
+        </w:tabs>
+      </w:pPr>
+      <w:r>
+        <w:tab/>
+      </w:r>
     </w:p>
     <w:p>
       <w:pPr>
@@ -17884,15 +17985,7 @@
               <w:jc w:val="both"/>
             </w:pPr>
             <w:r>
-              <w:t xml:space="preserve">Fournisseur d’infrastructure cloud américain, hébergeur américain en d’autres termes dont le siège est basé à New York. La couverture en centre données occupe le monde entier. Cet hébergeur propose la </w:t>
-            </w:r>
-            <w:proofErr w:type="gramStart"/>
-            <w:r>
-              <w:t>plus part</w:t>
-            </w:r>
-            <w:proofErr w:type="gramEnd"/>
-            <w:r>
-              <w:t xml:space="preserve"> formule standard d’hébergement, du physique au virtuel.  </w:t>
+              <w:t xml:space="preserve">Fournisseur d’infrastructure cloud américain, hébergeur américain en d’autres termes dont le siège est basé à New York. La couverture en centre données occupe le monde entier. Cet hébergeur propose la plus part formule standard d’hébergement, du physique au virtuel.  </w:t>
             </w:r>
           </w:p>
         </w:tc>
@@ -20538,6 +20631,7 @@
   <w:style w:type="character" w:default="1" w:styleId="Policepardfaut">
     <w:name w:val="Default Paragraph Font"/>
     <w:uiPriority w:val="1"/>
+    <w:semiHidden/>
     <w:unhideWhenUsed/>
   </w:style>
   <w:style w:type="table" w:default="1" w:styleId="TableauNormal">

</xml_diff>